<commit_message>
Added page, test and utility python packages
</commit_message>
<xml_diff>
--- a/New Microsoft Word Document.docx
+++ b/New Microsoft Word Document.docx
@@ -28,13 +28,8 @@
       </w:hyperlink>
     </w:p>
     <w:p>
-      <w:proofErr w:type="gramStart"/>
-      <w:r>
-        <w:t>basic</w:t>
-      </w:r>
-      <w:proofErr w:type="gramEnd"/>
-      <w:r>
-        <w:t xml:space="preserve"> commands:</w:t>
+      <w:r>
+        <w:t>basic commands:</w:t>
       </w:r>
     </w:p>
     <w:p>
@@ -277,23 +272,7 @@
         </w:numPr>
       </w:pPr>
       <w:r>
-        <w:t xml:space="preserve">We can run the tests with the match string in the test </w:t>
-      </w:r>
-      <w:proofErr w:type="gramStart"/>
-      <w:r>
-        <w:t>name .</w:t>
-      </w:r>
-      <w:proofErr w:type="gramEnd"/>
-      <w:r>
-        <w:t xml:space="preserve"> </w:t>
-      </w:r>
-      <w:proofErr w:type="gramStart"/>
-      <w:r>
-        <w:t>it</w:t>
-      </w:r>
-      <w:proofErr w:type="gramEnd"/>
-      <w:r>
-        <w:t xml:space="preserve"> will execute all the tests those are fulfill the conditions and run the tests. Also reports shows the deselect tests details as well</w:t>
+        <w:t>We can run the tests with the match string in the test name . it will execute all the tests those are fulfill the conditions and run the tests. Also reports shows the deselect tests details as well</w:t>
       </w:r>
     </w:p>
     <w:p>
@@ -445,19 +424,11 @@
           <w:b/>
         </w:rPr>
       </w:pPr>
-      <w:proofErr w:type="gramStart"/>
-      <w:r>
-        <w:rPr>
-          <w:b/>
-        </w:rPr>
-        <w:t>There  are</w:t>
-      </w:r>
-      <w:proofErr w:type="gramEnd"/>
-      <w:r>
-        <w:rPr>
-          <w:b/>
-        </w:rPr>
-        <w:t xml:space="preserve"> few  </w:t>
+      <w:r>
+        <w:rPr>
+          <w:b/>
+        </w:rPr>
+        <w:t xml:space="preserve">There  are few  </w:t>
       </w:r>
       <w:proofErr w:type="spellStart"/>
       <w:r>
@@ -595,19 +566,11 @@
           <w:b/>
         </w:rPr>
       </w:pPr>
-      <w:proofErr w:type="gramStart"/>
-      <w:r>
-        <w:rPr>
-          <w:b/>
-        </w:rPr>
-        <w:t>pytest</w:t>
-      </w:r>
-      <w:proofErr w:type="gramEnd"/>
-      <w:r>
-        <w:rPr>
-          <w:b/>
-        </w:rPr>
-        <w:t xml:space="preserve"> -m "smoke" -v -</w:t>
+      <w:r>
+        <w:rPr>
+          <w:b/>
+        </w:rPr>
+        <w:t>pytest -m "smoke" -v -</w:t>
       </w:r>
       <w:proofErr w:type="spellStart"/>
       <w:r>
@@ -661,21 +624,7 @@
           <w:b/>
         </w:rPr>
         <w:lastRenderedPageBreak/>
-        <w:t xml:space="preserve">We will create a pytest.ini file in the root directory and </w:t>
-      </w:r>
-      <w:proofErr w:type="gramStart"/>
-      <w:r>
-        <w:rPr>
-          <w:b/>
-        </w:rPr>
-        <w:t>It</w:t>
-      </w:r>
-      <w:proofErr w:type="gramEnd"/>
-      <w:r>
-        <w:rPr>
-          <w:b/>
-        </w:rPr>
-        <w:t xml:space="preserve"> works for the entire framework and it is configuration file.</w:t>
+        <w:t>We will create a pytest.ini file in the root directory and It works for the entire framework and it is configuration file.</w:t>
       </w:r>
     </w:p>
     <w:p>
@@ -707,21 +656,7 @@
         <w:rPr>
           <w:b/>
         </w:rPr>
-        <w:t>–</w:t>
-      </w:r>
-      <w:proofErr w:type="gramStart"/>
-      <w:r>
-        <w:rPr>
-          <w:b/>
-        </w:rPr>
-        <w:t>markers :</w:t>
-      </w:r>
-      <w:proofErr w:type="gramEnd"/>
-      <w:r>
-        <w:rPr>
-          <w:b/>
-        </w:rPr>
-        <w:t xml:space="preserve">  it will shows all the markers inbuilt and user define markers</w:t>
+        <w:t>–markers :  it will shows all the markers inbuilt and user define markers</w:t>
       </w:r>
     </w:p>
     <w:p>
@@ -986,40 +921,24 @@
           <w:b/>
         </w:rPr>
       </w:pPr>
-      <w:proofErr w:type="gramStart"/>
-      <w:r>
-        <w:rPr>
-          <w:b/>
-        </w:rPr>
-        <w:t>pytest</w:t>
-      </w:r>
-      <w:proofErr w:type="gramEnd"/>
-      <w:r>
-        <w:rPr>
-          <w:b/>
-        </w:rPr>
-        <w:t xml:space="preserve"> -m "smoke and sanity"</w:t>
-      </w:r>
-    </w:p>
-    <w:p>
-      <w:pPr>
-        <w:rPr>
-          <w:b/>
-        </w:rPr>
-      </w:pPr>
-      <w:proofErr w:type="gramStart"/>
-      <w:r>
-        <w:rPr>
-          <w:b/>
-        </w:rPr>
-        <w:t>it</w:t>
-      </w:r>
-      <w:proofErr w:type="gramEnd"/>
-      <w:r>
-        <w:rPr>
-          <w:b/>
-        </w:rPr>
-        <w:t xml:space="preserve"> will execute only 1 test</w:t>
+      <w:r>
+        <w:rPr>
+          <w:b/>
+        </w:rPr>
+        <w:t>pytest -m "smoke and sanity"</w:t>
+      </w:r>
+    </w:p>
+    <w:p>
+      <w:pPr>
+        <w:rPr>
+          <w:b/>
+        </w:rPr>
+      </w:pPr>
+      <w:r>
+        <w:rPr>
+          <w:b/>
+        </w:rPr>
+        <w:t>it will execute only 1 test</w:t>
       </w:r>
     </w:p>
     <w:p>
@@ -1093,19 +1012,11 @@
           <w:b/>
         </w:rPr>
       </w:pPr>
-      <w:proofErr w:type="gramStart"/>
-      <w:r>
-        <w:rPr>
-          <w:b/>
-        </w:rPr>
-        <w:t>Pytest  -</w:t>
-      </w:r>
-      <w:proofErr w:type="gramEnd"/>
-      <w:r>
-        <w:rPr>
-          <w:b/>
-        </w:rPr>
-        <w:t>m “smoke or sanity”</w:t>
+      <w:r>
+        <w:rPr>
+          <w:b/>
+        </w:rPr>
+        <w:t>Pytest  -m “smoke or sanity”</w:t>
       </w:r>
     </w:p>
     <w:p>
@@ -1127,23 +1038,7 @@
           <w:b/>
           <w:highlight w:val="yellow"/>
         </w:rPr>
-        <w:t xml:space="preserve">AS OF </w:t>
-      </w:r>
-      <w:proofErr w:type="gramStart"/>
-      <w:r>
-        <w:rPr>
-          <w:b/>
-          <w:highlight w:val="yellow"/>
-        </w:rPr>
-        <w:t>NOW  WE</w:t>
-      </w:r>
-      <w:proofErr w:type="gramEnd"/>
-      <w:r>
-        <w:rPr>
-          <w:b/>
-          <w:highlight w:val="yellow"/>
-        </w:rPr>
-        <w:t xml:space="preserve">  DEFINE THE </w:t>
+        <w:t xml:space="preserve">AS OF NOW  WE  DEFINE THE </w:t>
       </w:r>
       <w:r>
         <w:rPr>
@@ -1269,7 +1164,6 @@
         </w:rPr>
       </w:pPr>
       <w:proofErr w:type="spellStart"/>
-      <w:proofErr w:type="gramStart"/>
       <w:r>
         <w:rPr>
           <w:b/>
@@ -1277,7 +1171,6 @@
         <w:t>pytestmark</w:t>
       </w:r>
       <w:proofErr w:type="spellEnd"/>
-      <w:proofErr w:type="gramEnd"/>
       <w:r>
         <w:rPr>
           <w:b/>
@@ -1310,21 +1203,7 @@
         <w:rPr>
           <w:b/>
         </w:rPr>
-        <w:t xml:space="preserve">IF WE WANT TO ADD MORE MARKERS IN THE FILE LEVEL THEN WE CAN USE </w:t>
-      </w:r>
-      <w:proofErr w:type="gramStart"/>
-      <w:r>
-        <w:rPr>
-          <w:b/>
-        </w:rPr>
-        <w:t>THE  SQUARE</w:t>
-      </w:r>
-      <w:proofErr w:type="gramEnd"/>
-      <w:r>
-        <w:rPr>
-          <w:b/>
-        </w:rPr>
-        <w:t xml:space="preserve"> BRACKET “[]” AND PASS MARKER NAME INSIDE THE SQUARE BRACKET</w:t>
+        <w:t>IF WE WANT TO ADD MORE MARKERS IN THE FILE LEVEL THEN WE CAN USE THE  SQUARE BRACKET “[]” AND PASS MARKER NAME INSIDE THE SQUARE BRACKET</w:t>
       </w:r>
     </w:p>
     <w:p>
@@ -1462,21 +1341,7 @@
           <w:b/>
         </w:rPr>
         <w:lastRenderedPageBreak/>
-        <w:t xml:space="preserve">Execute multiple </w:t>
-      </w:r>
-      <w:proofErr w:type="gramStart"/>
-      <w:r>
-        <w:rPr>
-          <w:b/>
-        </w:rPr>
-        <w:t>test  using</w:t>
-      </w:r>
-      <w:proofErr w:type="gramEnd"/>
-      <w:r>
-        <w:rPr>
-          <w:b/>
-        </w:rPr>
-        <w:t xml:space="preserve"> </w:t>
+        <w:t xml:space="preserve">Execute multiple test  using </w:t>
       </w:r>
       <w:r>
         <w:rPr>
@@ -1602,7 +1467,6 @@
         </w:rPr>
         <w:t xml:space="preserve">: Also you can use the </w:t>
       </w:r>
-      <w:proofErr w:type="gramStart"/>
       <w:r>
         <w:rPr>
           <w:b/>
@@ -1627,7 +1491,6 @@
         <w:t>(</w:t>
       </w:r>
       <w:proofErr w:type="spellStart"/>
-      <w:proofErr w:type="gramEnd"/>
       <w:r>
         <w:rPr>
           <w:b/>
@@ -1790,30 +1653,15 @@
           <w:b/>
         </w:rPr>
         <w:lastRenderedPageBreak/>
-        <w:t xml:space="preserve">In the below image we </w:t>
-      </w:r>
-      <w:proofErr w:type="gramStart"/>
-      <w:r>
-        <w:rPr>
-          <w:b/>
-        </w:rPr>
-        <w:t>can  use</w:t>
-      </w:r>
-      <w:proofErr w:type="gramEnd"/>
-      <w:r>
-        <w:rPr>
-          <w:b/>
-        </w:rPr>
-        <w:t xml:space="preserve"> the </w:t>
-      </w:r>
-    </w:p>
-    <w:p>
-      <w:pPr>
-        <w:rPr>
-          <w:b/>
-        </w:rPr>
-      </w:pPr>
-      <w:proofErr w:type="gramStart"/>
+        <w:t xml:space="preserve">In the below image we can  use the </w:t>
+      </w:r>
+    </w:p>
+    <w:p>
+      <w:pPr>
+        <w:rPr>
+          <w:b/>
+        </w:rPr>
+      </w:pPr>
       <w:r>
         <w:rPr>
           <w:b/>
@@ -1832,14 +1680,7 @@
         <w:rPr>
           <w:b/>
         </w:rPr>
-        <w:t>(</w:t>
-      </w:r>
-      <w:proofErr w:type="gramEnd"/>
-      <w:r>
-        <w:rPr>
-          <w:b/>
-        </w:rPr>
-        <w:t>“</w:t>
+        <w:t>(“</w:t>
       </w:r>
       <w:proofErr w:type="spellStart"/>
       <w:r>
@@ -2735,7 +2576,6 @@
         <w:br/>
         <w:t xml:space="preserve">    </w:t>
       </w:r>
-      <w:proofErr w:type="gramStart"/>
       <w:r>
         <w:rPr>
           <w:color w:val="8888C6"/>
@@ -2748,7 +2588,6 @@
         </w:rPr>
         <w:t>(</w:t>
       </w:r>
-      <w:proofErr w:type="gramEnd"/>
       <w:r>
         <w:rPr>
           <w:color w:val="6AAB73"/>
@@ -5536,21 +5375,12 @@
           <w:b/>
         </w:rPr>
       </w:pPr>
-      <w:proofErr w:type="gramStart"/>
       <w:r>
         <w:rPr>
           <w:b/>
           <w:highlight w:val="yellow"/>
         </w:rPr>
-        <w:t>NOW  WE</w:t>
-      </w:r>
-      <w:proofErr w:type="gramEnd"/>
-      <w:r>
-        <w:rPr>
-          <w:b/>
-          <w:highlight w:val="yellow"/>
-        </w:rPr>
-        <w:t xml:space="preserve"> USE THE CONFTEST.PY FILE IS PURPOSE TO PROVIDE FIXTURE FOR THE ENTIRE DIRECTORY</w:t>
+        <w:t>NOW  WE USE THE CONFTEST.PY FILE IS PURPOSE TO PROVIDE FIXTURE FOR THE ENTIRE DIRECTORY</w:t>
       </w:r>
     </w:p>
     <w:p>
@@ -5660,21 +5490,7 @@
         <w:rPr>
           <w:b/>
         </w:rPr>
-        <w:t xml:space="preserve">Fixture content remove from the below mentioned </w:t>
-      </w:r>
-      <w:proofErr w:type="gramStart"/>
-      <w:r>
-        <w:rPr>
-          <w:b/>
-        </w:rPr>
-        <w:t>file(</w:t>
-      </w:r>
-      <w:proofErr w:type="gramEnd"/>
-      <w:r>
-        <w:rPr>
-          <w:b/>
-        </w:rPr>
-        <w:t>test_parameterizex_2.py):</w:t>
+        <w:t>Fixture content remove from the below mentioned file(test_parameterizex_2.py):</w:t>
       </w:r>
       <w:r>
         <w:rPr>
@@ -5962,14 +5778,7 @@
         <w:rPr>
           <w:b/>
         </w:rPr>
-        <w:t xml:space="preserve">If we use </w:t>
-      </w:r>
-      <w:proofErr w:type="gramStart"/>
-      <w:r>
-        <w:rPr>
-          <w:b/>
-        </w:rPr>
-        <w:t>@</w:t>
+        <w:t>If we use @</w:t>
       </w:r>
       <w:proofErr w:type="spellStart"/>
       <w:r>
@@ -5983,28 +5792,7 @@
         <w:rPr>
           <w:b/>
         </w:rPr>
-        <w:t>(</w:t>
-      </w:r>
-      <w:proofErr w:type="gramEnd"/>
-      <w:r>
-        <w:rPr>
-          <w:b/>
-        </w:rPr>
-        <w:t xml:space="preserve">reason=”feature is not ready for testing”) decorator that info. Will </w:t>
-      </w:r>
-      <w:proofErr w:type="gramStart"/>
-      <w:r>
-        <w:rPr>
-          <w:b/>
-        </w:rPr>
-        <w:t>print  in</w:t>
-      </w:r>
-      <w:proofErr w:type="gramEnd"/>
-      <w:r>
-        <w:rPr>
-          <w:b/>
-        </w:rPr>
-        <w:t xml:space="preserve"> the report logs.</w:t>
+        <w:t>(reason=”feature is not ready for testing”) decorator that info. Will print  in the report logs.</w:t>
       </w:r>
     </w:p>
     <w:p>
@@ -6225,28 +6013,14 @@
         <w:rPr>
           <w:b/>
         </w:rPr>
-        <w:t>/test_skip.py:</w:t>
-      </w:r>
-      <w:proofErr w:type="gramStart"/>
-      <w:r>
-        <w:rPr>
-          <w:b/>
-        </w:rPr>
-        <w:t>:</w:t>
-      </w:r>
-      <w:proofErr w:type="spellStart"/>
-      <w:r>
-        <w:rPr>
-          <w:b/>
-        </w:rPr>
-        <w:t>test</w:t>
-      </w:r>
-      <w:proofErr w:type="gramEnd"/>
-      <w:r>
-        <w:rPr>
-          <w:b/>
-        </w:rPr>
-        <w:t>_skip_if</w:t>
+        <w:t>/test_skip.py::</w:t>
+      </w:r>
+      <w:proofErr w:type="spellStart"/>
+      <w:r>
+        <w:rPr>
+          <w:b/>
+        </w:rPr>
+        <w:t>test_skip_if</w:t>
       </w:r>
       <w:proofErr w:type="spellEnd"/>
       <w:r>
@@ -6426,7 +6200,6 @@
           <w:b/>
         </w:rPr>
       </w:pPr>
-      <w:proofErr w:type="gramStart"/>
       <w:r>
         <w:rPr>
           <w:b/>
@@ -6445,14 +6218,7 @@
         <w:rPr>
           <w:b/>
         </w:rPr>
-        <w:t>(</w:t>
-      </w:r>
-      <w:proofErr w:type="gramEnd"/>
-      <w:r>
-        <w:rPr>
-          <w:b/>
-        </w:rPr>
-        <w:t>reason=”skip the whole class”)</w:t>
+        <w:t>(reason=”skip the whole class”)</w:t>
       </w:r>
     </w:p>
     <w:p>
@@ -6748,16 +6514,8 @@
           <w:b/>
         </w:rPr>
         <w:br/>
-        <w:t xml:space="preserve">USE THEE FOLLOWING </w:t>
-      </w:r>
-      <w:proofErr w:type="gramStart"/>
-      <w:r>
-        <w:rPr>
-          <w:b/>
-        </w:rPr>
-        <w:t>COMMANDS</w:t>
-      </w:r>
-      <w:proofErr w:type="gramEnd"/>
+        <w:t>USE THEE FOLLOWING COMMANDS</w:t>
+      </w:r>
       <w:r>
         <w:rPr>
           <w:b/>
@@ -6855,8 +6613,2046 @@
           </wp:inline>
         </w:drawing>
       </w:r>
+    </w:p>
+    <w:p>
+      <w:pPr>
+        <w:pStyle w:val="ListParagraph"/>
+        <w:rPr>
+          <w:b/>
+        </w:rPr>
+      </w:pPr>
+    </w:p>
+    <w:p>
+      <w:pPr>
+        <w:pStyle w:val="ListParagraph"/>
+        <w:rPr>
+          <w:b/>
+        </w:rPr>
+      </w:pPr>
+      <w:r>
+        <w:rPr>
+          <w:b/>
+        </w:rPr>
+        <w:t>======================PAGE OBJECT, TEST CLASS AND UTILITIES==============</w:t>
+      </w:r>
+    </w:p>
+    <w:p>
+      <w:pPr>
+        <w:pStyle w:val="ListParagraph"/>
+        <w:numPr>
+          <w:ilvl w:val="0"/>
+          <w:numId w:val="3"/>
+        </w:numPr>
+        <w:rPr>
+          <w:b/>
+        </w:rPr>
+      </w:pPr>
+      <w:r>
+        <w:rPr>
+          <w:b/>
+        </w:rPr>
+        <w:lastRenderedPageBreak/>
+        <w:t>First we need to create 3python packages for pages, tests and utilities</w:t>
+      </w:r>
+    </w:p>
+    <w:p>
+      <w:pPr>
+        <w:pStyle w:val="ListParagraph"/>
+        <w:numPr>
+          <w:ilvl w:val="0"/>
+          <w:numId w:val="3"/>
+        </w:numPr>
+        <w:rPr>
+          <w:b/>
+        </w:rPr>
+      </w:pPr>
+      <w:r>
+        <w:rPr>
+          <w:b/>
+        </w:rPr>
+        <w:t>Create base_page.py file under the pages python packages. It used to store all the common function that are  used in the all the page objects classes</w:t>
+      </w:r>
+    </w:p>
+    <w:p>
+      <w:pPr>
+        <w:pStyle w:val="ListParagraph"/>
+        <w:numPr>
+          <w:ilvl w:val="0"/>
+          <w:numId w:val="3"/>
+        </w:numPr>
+        <w:rPr>
+          <w:b/>
+        </w:rPr>
+      </w:pPr>
+      <w:r>
+        <w:rPr>
+          <w:b/>
+        </w:rPr>
+        <w:t>Now create a common methods and initialized the class and driver</w:t>
+      </w:r>
+    </w:p>
+    <w:p>
+      <w:pPr>
+        <w:pStyle w:val="ListParagraph"/>
+        <w:ind w:left="1080"/>
+        <w:rPr>
+          <w:b/>
+        </w:rPr>
+      </w:pPr>
+    </w:p>
+    <w:p>
+      <w:pPr>
+        <w:pStyle w:val="ListParagraph"/>
+        <w:ind w:left="1080"/>
+        <w:rPr>
+          <w:b/>
+        </w:rPr>
+      </w:pPr>
+      <w:r>
+        <w:rPr>
+          <w:b/>
+        </w:rPr>
+        <w:t>base_page.py</w:t>
+      </w:r>
+    </w:p>
+    <w:p>
+      <w:pPr>
+        <w:pStyle w:val="ListParagraph"/>
+        <w:ind w:left="1080"/>
+        <w:rPr>
+          <w:b/>
+        </w:rPr>
+      </w:pPr>
+      <w:r>
+        <w:rPr>
+          <w:noProof/>
+        </w:rPr>
+        <w:drawing>
+          <wp:inline distT="0" distB="0" distL="0" distR="0" wp14:anchorId="75113743" wp14:editId="00F8E779">
+            <wp:extent cx="5943600" cy="3060700"/>
+            <wp:effectExtent l="0" t="0" r="0" b="6350"/>
+            <wp:docPr id="24" name="Picture 24"/>
+            <wp:cNvGraphicFramePr>
+              <a:graphicFrameLocks xmlns:a="http://schemas.openxmlformats.org/drawingml/2006/main" noChangeAspect="1"/>
+            </wp:cNvGraphicFramePr>
+            <a:graphic xmlns:a="http://schemas.openxmlformats.org/drawingml/2006/main">
+              <a:graphicData uri="http://schemas.openxmlformats.org/drawingml/2006/picture">
+                <pic:pic xmlns:pic="http://schemas.openxmlformats.org/drawingml/2006/picture">
+                  <pic:nvPicPr>
+                    <pic:cNvPr id="1" name=""/>
+                    <pic:cNvPicPr/>
+                  </pic:nvPicPr>
+                  <pic:blipFill>
+                    <a:blip r:embed="rId31"/>
+                    <a:stretch>
+                      <a:fillRect/>
+                    </a:stretch>
+                  </pic:blipFill>
+                  <pic:spPr>
+                    <a:xfrm>
+                      <a:off x="0" y="0"/>
+                      <a:ext cx="5943600" cy="3060700"/>
+                    </a:xfrm>
+                    <a:prstGeom prst="rect">
+                      <a:avLst/>
+                    </a:prstGeom>
+                  </pic:spPr>
+                </pic:pic>
+              </a:graphicData>
+            </a:graphic>
+          </wp:inline>
+        </w:drawing>
+      </w:r>
+    </w:p>
+    <w:p>
+      <w:pPr>
+        <w:pStyle w:val="ListParagraph"/>
+        <w:ind w:left="1080"/>
+        <w:rPr>
+          <w:b/>
+        </w:rPr>
+      </w:pPr>
+    </w:p>
+    <w:p>
+      <w:pPr>
+        <w:pStyle w:val="HTMLPreformatted"/>
+        <w:shd w:val="clear" w:color="auto" w:fill="1E1F22"/>
+        <w:rPr>
+          <w:color w:val="BCBEC4"/>
+        </w:rPr>
+      </w:pPr>
+      <w:r>
+        <w:rPr>
+          <w:color w:val="CF8E6D"/>
+        </w:rPr>
+        <w:t xml:space="preserve">from </w:t>
+      </w:r>
+      <w:r>
+        <w:rPr>
+          <w:color w:val="BCBEC4"/>
+        </w:rPr>
+        <w:t xml:space="preserve">selenium.webdriver.common.by </w:t>
+      </w:r>
+      <w:r>
+        <w:rPr>
+          <w:color w:val="CF8E6D"/>
+        </w:rPr>
+        <w:t xml:space="preserve">import </w:t>
+      </w:r>
+      <w:r>
+        <w:rPr>
+          <w:color w:val="BCBEC4"/>
+        </w:rPr>
+        <w:t>By</w:t>
+      </w:r>
+      <w:r>
+        <w:rPr>
+          <w:color w:val="BCBEC4"/>
+        </w:rPr>
+        <w:br/>
+      </w:r>
+      <w:r>
+        <w:rPr>
+          <w:color w:val="BCBEC4"/>
+        </w:rPr>
+        <w:br/>
+      </w:r>
+      <w:r>
+        <w:rPr>
+          <w:color w:val="CF8E6D"/>
+        </w:rPr>
+        <w:t xml:space="preserve">class </w:t>
+      </w:r>
+      <w:proofErr w:type="spellStart"/>
+      <w:r>
+        <w:rPr>
+          <w:color w:val="BCBEC4"/>
+        </w:rPr>
+        <w:t>BasePage</w:t>
+      </w:r>
+      <w:proofErr w:type="spellEnd"/>
+      <w:r>
+        <w:rPr>
+          <w:color w:val="BCBEC4"/>
+        </w:rPr>
+        <w:t>:</w:t>
+      </w:r>
+      <w:r>
+        <w:rPr>
+          <w:color w:val="BCBEC4"/>
+        </w:rPr>
+        <w:br/>
+        <w:t xml:space="preserve">    </w:t>
+      </w:r>
+      <w:r>
+        <w:rPr>
+          <w:i/>
+          <w:iCs/>
+          <w:color w:val="5F826B"/>
+        </w:rPr>
+        <w:t>"""</w:t>
+      </w:r>
+      <w:r>
+        <w:rPr>
+          <w:i/>
+          <w:iCs/>
+          <w:color w:val="5F826B"/>
+        </w:rPr>
+        <w:br/>
+        <w:t xml:space="preserve">    The purpose of the </w:t>
+      </w:r>
+      <w:proofErr w:type="spellStart"/>
+      <w:r>
+        <w:rPr>
+          <w:i/>
+          <w:iCs/>
+          <w:color w:val="5F826B"/>
+        </w:rPr>
+        <w:t>Basepage</w:t>
+      </w:r>
+      <w:proofErr w:type="spellEnd"/>
+      <w:r>
+        <w:rPr>
+          <w:i/>
+          <w:iCs/>
+          <w:color w:val="5F826B"/>
+        </w:rPr>
+        <w:t xml:space="preserve"> class is to contain common methods that are used in the entire All page objects</w:t>
+      </w:r>
+      <w:r>
+        <w:rPr>
+          <w:i/>
+          <w:iCs/>
+          <w:color w:val="5F826B"/>
+        </w:rPr>
+        <w:br/>
+        <w:t xml:space="preserve">    """</w:t>
+      </w:r>
+      <w:r>
+        <w:rPr>
+          <w:i/>
+          <w:iCs/>
+          <w:color w:val="5F826B"/>
+        </w:rPr>
+        <w:br/>
+        <w:t xml:space="preserve">    </w:t>
+      </w:r>
+      <w:proofErr w:type="spellStart"/>
+      <w:r>
+        <w:rPr>
+          <w:color w:val="CF8E6D"/>
+        </w:rPr>
+        <w:t>def</w:t>
+      </w:r>
+      <w:proofErr w:type="spellEnd"/>
+      <w:r>
+        <w:rPr>
+          <w:color w:val="CF8E6D"/>
+        </w:rPr>
+        <w:t xml:space="preserve"> </w:t>
+      </w:r>
+      <w:r>
+        <w:rPr>
+          <w:color w:val="B200B2"/>
+        </w:rPr>
+        <w:t>__</w:t>
+      </w:r>
+      <w:proofErr w:type="spellStart"/>
+      <w:r>
+        <w:rPr>
+          <w:color w:val="B200B2"/>
+        </w:rPr>
+        <w:t>int</w:t>
+      </w:r>
+      <w:proofErr w:type="spellEnd"/>
+      <w:r>
+        <w:rPr>
+          <w:color w:val="B200B2"/>
+        </w:rPr>
+        <w:t>__</w:t>
+      </w:r>
+      <w:r>
+        <w:rPr>
+          <w:color w:val="BCBEC4"/>
+        </w:rPr>
+        <w:t>(</w:t>
+      </w:r>
+      <w:r>
+        <w:rPr>
+          <w:color w:val="94558D"/>
+        </w:rPr>
+        <w:t>self</w:t>
+      </w:r>
+      <w:r>
+        <w:rPr>
+          <w:color w:val="BCBEC4"/>
+        </w:rPr>
+        <w:t>, driver):</w:t>
+      </w:r>
+      <w:r>
+        <w:rPr>
+          <w:color w:val="BCBEC4"/>
+        </w:rPr>
+        <w:br/>
+        <w:t xml:space="preserve">        </w:t>
+      </w:r>
+      <w:proofErr w:type="spellStart"/>
+      <w:r>
+        <w:rPr>
+          <w:color w:val="94558D"/>
+        </w:rPr>
+        <w:t>self</w:t>
+      </w:r>
+      <w:r>
+        <w:rPr>
+          <w:color w:val="BCBEC4"/>
+        </w:rPr>
+        <w:t>.driver</w:t>
+      </w:r>
+      <w:proofErr w:type="spellEnd"/>
+      <w:r>
+        <w:rPr>
+          <w:color w:val="BCBEC4"/>
+        </w:rPr>
+        <w:t xml:space="preserve"> = driver</w:t>
+      </w:r>
+      <w:r>
+        <w:rPr>
+          <w:color w:val="BCBEC4"/>
+        </w:rPr>
+        <w:br/>
+      </w:r>
+      <w:r>
+        <w:rPr>
+          <w:color w:val="BCBEC4"/>
+        </w:rPr>
+        <w:br/>
+        <w:t xml:space="preserve">    </w:t>
+      </w:r>
+      <w:proofErr w:type="spellStart"/>
+      <w:r>
+        <w:rPr>
+          <w:color w:val="CF8E6D"/>
+        </w:rPr>
+        <w:t>def</w:t>
+      </w:r>
+      <w:proofErr w:type="spellEnd"/>
+      <w:r>
+        <w:rPr>
+          <w:color w:val="CF8E6D"/>
+        </w:rPr>
+        <w:t xml:space="preserve"> </w:t>
+      </w:r>
+      <w:r>
+        <w:rPr>
+          <w:color w:val="56A8F5"/>
+        </w:rPr>
+        <w:t>find</w:t>
+      </w:r>
+      <w:r>
+        <w:rPr>
+          <w:color w:val="BCBEC4"/>
+        </w:rPr>
+        <w:t>(</w:t>
+      </w:r>
+      <w:r>
+        <w:rPr>
+          <w:color w:val="94558D"/>
+        </w:rPr>
+        <w:t>self</w:t>
+      </w:r>
+      <w:r>
+        <w:rPr>
+          <w:color w:val="BCBEC4"/>
+        </w:rPr>
+        <w:t>, *locator):</w:t>
+      </w:r>
+      <w:r>
+        <w:rPr>
+          <w:color w:val="BCBEC4"/>
+        </w:rPr>
+        <w:br/>
+        <w:t xml:space="preserve">        </w:t>
+      </w:r>
+      <w:r>
+        <w:rPr>
+          <w:color w:val="CF8E6D"/>
+        </w:rPr>
+        <w:t xml:space="preserve">return </w:t>
+      </w:r>
+      <w:proofErr w:type="spellStart"/>
+      <w:r>
+        <w:rPr>
+          <w:color w:val="94558D"/>
+        </w:rPr>
+        <w:t>self</w:t>
+      </w:r>
+      <w:r>
+        <w:rPr>
+          <w:color w:val="BCBEC4"/>
+        </w:rPr>
+        <w:t>.driver.find_element</w:t>
+      </w:r>
+      <w:proofErr w:type="spellEnd"/>
+      <w:r>
+        <w:rPr>
+          <w:color w:val="BCBEC4"/>
+        </w:rPr>
+        <w:t>(*locator)</w:t>
+      </w:r>
+      <w:r>
+        <w:rPr>
+          <w:color w:val="BCBEC4"/>
+        </w:rPr>
+        <w:br/>
+      </w:r>
+      <w:r>
+        <w:rPr>
+          <w:color w:val="BCBEC4"/>
+        </w:rPr>
+        <w:br/>
+        <w:t xml:space="preserve">    </w:t>
+      </w:r>
+      <w:proofErr w:type="spellStart"/>
+      <w:r>
+        <w:rPr>
+          <w:color w:val="CF8E6D"/>
+        </w:rPr>
+        <w:t>def</w:t>
+      </w:r>
+      <w:proofErr w:type="spellEnd"/>
+      <w:r>
+        <w:rPr>
+          <w:color w:val="CF8E6D"/>
+        </w:rPr>
+        <w:t xml:space="preserve"> </w:t>
+      </w:r>
+      <w:r>
+        <w:rPr>
+          <w:color w:val="56A8F5"/>
+        </w:rPr>
+        <w:t>click</w:t>
+      </w:r>
+      <w:r>
+        <w:rPr>
+          <w:color w:val="BCBEC4"/>
+        </w:rPr>
+        <w:t>(</w:t>
+      </w:r>
+      <w:r>
+        <w:rPr>
+          <w:color w:val="94558D"/>
+        </w:rPr>
+        <w:t>self</w:t>
+      </w:r>
+      <w:r>
+        <w:rPr>
+          <w:color w:val="BCBEC4"/>
+        </w:rPr>
+        <w:t>, locator):</w:t>
+      </w:r>
+      <w:r>
+        <w:rPr>
+          <w:color w:val="BCBEC4"/>
+        </w:rPr>
+        <w:br/>
+        <w:t xml:space="preserve">        </w:t>
+      </w:r>
+      <w:proofErr w:type="spellStart"/>
+      <w:r>
+        <w:rPr>
+          <w:color w:val="94558D"/>
+        </w:rPr>
+        <w:t>self</w:t>
+      </w:r>
+      <w:r>
+        <w:rPr>
+          <w:color w:val="BCBEC4"/>
+        </w:rPr>
+        <w:t>.find</w:t>
+      </w:r>
+      <w:proofErr w:type="spellEnd"/>
+      <w:r>
+        <w:rPr>
+          <w:color w:val="BCBEC4"/>
+        </w:rPr>
+        <w:t>(*locator).click()</w:t>
+      </w:r>
+      <w:r>
+        <w:rPr>
+          <w:color w:val="BCBEC4"/>
+        </w:rPr>
+        <w:br/>
+      </w:r>
+      <w:r>
+        <w:rPr>
+          <w:color w:val="BCBEC4"/>
+        </w:rPr>
+        <w:br/>
+        <w:t xml:space="preserve">    </w:t>
+      </w:r>
+      <w:proofErr w:type="spellStart"/>
+      <w:r>
+        <w:rPr>
+          <w:color w:val="CF8E6D"/>
+        </w:rPr>
+        <w:t>def</w:t>
+      </w:r>
+      <w:proofErr w:type="spellEnd"/>
+      <w:r>
+        <w:rPr>
+          <w:color w:val="CF8E6D"/>
+        </w:rPr>
+        <w:t xml:space="preserve"> </w:t>
+      </w:r>
+      <w:r>
+        <w:rPr>
+          <w:color w:val="56A8F5"/>
+        </w:rPr>
+        <w:t>set</w:t>
+      </w:r>
+      <w:r>
+        <w:rPr>
+          <w:color w:val="BCBEC4"/>
+        </w:rPr>
+        <w:t>(</w:t>
+      </w:r>
+      <w:r>
+        <w:rPr>
+          <w:color w:val="94558D"/>
+        </w:rPr>
+        <w:t>self</w:t>
+      </w:r>
+      <w:r>
+        <w:rPr>
+          <w:color w:val="BCBEC4"/>
+        </w:rPr>
+        <w:t>, locator, value):</w:t>
+      </w:r>
+      <w:r>
+        <w:rPr>
+          <w:color w:val="BCBEC4"/>
+        </w:rPr>
+        <w:br/>
+        <w:t xml:space="preserve">        </w:t>
+      </w:r>
+      <w:proofErr w:type="spellStart"/>
+      <w:r>
+        <w:rPr>
+          <w:color w:val="94558D"/>
+        </w:rPr>
+        <w:t>self</w:t>
+      </w:r>
+      <w:r>
+        <w:rPr>
+          <w:color w:val="BCBEC4"/>
+        </w:rPr>
+        <w:t>.driver</w:t>
+      </w:r>
+      <w:proofErr w:type="spellEnd"/>
+      <w:r>
+        <w:rPr>
+          <w:color w:val="BCBEC4"/>
+        </w:rPr>
+        <w:t>(*locator).clear()</w:t>
+      </w:r>
+      <w:r>
+        <w:rPr>
+          <w:color w:val="BCBEC4"/>
+        </w:rPr>
+        <w:br/>
+        <w:t xml:space="preserve">        </w:t>
+      </w:r>
+      <w:proofErr w:type="spellStart"/>
+      <w:r>
+        <w:rPr>
+          <w:color w:val="94558D"/>
+        </w:rPr>
+        <w:t>self</w:t>
+      </w:r>
+      <w:r>
+        <w:rPr>
+          <w:color w:val="BCBEC4"/>
+        </w:rPr>
+        <w:t>.find</w:t>
+      </w:r>
+      <w:proofErr w:type="spellEnd"/>
+      <w:r>
+        <w:rPr>
+          <w:color w:val="BCBEC4"/>
+        </w:rPr>
+        <w:t>(*locator).</w:t>
+      </w:r>
+      <w:proofErr w:type="spellStart"/>
+      <w:r>
+        <w:rPr>
+          <w:color w:val="BCBEC4"/>
+        </w:rPr>
+        <w:t>send_keys</w:t>
+      </w:r>
+      <w:proofErr w:type="spellEnd"/>
+      <w:r>
+        <w:rPr>
+          <w:color w:val="BCBEC4"/>
+        </w:rPr>
+        <w:t>(value)</w:t>
+      </w:r>
+      <w:r>
+        <w:rPr>
+          <w:color w:val="BCBEC4"/>
+        </w:rPr>
+        <w:br/>
+      </w:r>
+      <w:r>
+        <w:rPr>
+          <w:color w:val="BCBEC4"/>
+        </w:rPr>
+        <w:br/>
+        <w:t xml:space="preserve">    </w:t>
+      </w:r>
+      <w:proofErr w:type="spellStart"/>
+      <w:r>
+        <w:rPr>
+          <w:color w:val="CF8E6D"/>
+        </w:rPr>
+        <w:t>def</w:t>
+      </w:r>
+      <w:proofErr w:type="spellEnd"/>
+      <w:r>
+        <w:rPr>
+          <w:color w:val="CF8E6D"/>
+        </w:rPr>
+        <w:t xml:space="preserve"> </w:t>
+      </w:r>
+      <w:proofErr w:type="spellStart"/>
+      <w:r>
+        <w:rPr>
+          <w:color w:val="56A8F5"/>
+        </w:rPr>
+        <w:t>get_text</w:t>
+      </w:r>
+      <w:proofErr w:type="spellEnd"/>
+      <w:r>
+        <w:rPr>
+          <w:color w:val="BCBEC4"/>
+        </w:rPr>
+        <w:t>(</w:t>
+      </w:r>
+      <w:r>
+        <w:rPr>
+          <w:color w:val="94558D"/>
+        </w:rPr>
+        <w:t>self</w:t>
+      </w:r>
+      <w:r>
+        <w:rPr>
+          <w:color w:val="BCBEC4"/>
+        </w:rPr>
+        <w:t>, locator):</w:t>
+      </w:r>
+      <w:r>
+        <w:rPr>
+          <w:color w:val="BCBEC4"/>
+        </w:rPr>
+        <w:br/>
+        <w:t xml:space="preserve">        </w:t>
+      </w:r>
+      <w:r>
+        <w:rPr>
+          <w:color w:val="CF8E6D"/>
+        </w:rPr>
+        <w:t xml:space="preserve">return </w:t>
+      </w:r>
+      <w:proofErr w:type="spellStart"/>
+      <w:r>
+        <w:rPr>
+          <w:color w:val="94558D"/>
+        </w:rPr>
+        <w:t>self</w:t>
+      </w:r>
+      <w:r>
+        <w:rPr>
+          <w:color w:val="BCBEC4"/>
+        </w:rPr>
+        <w:t>.find</w:t>
+      </w:r>
+      <w:proofErr w:type="spellEnd"/>
+      <w:r>
+        <w:rPr>
+          <w:color w:val="BCBEC4"/>
+        </w:rPr>
+        <w:t>(*locator).text</w:t>
+      </w:r>
+      <w:r>
+        <w:rPr>
+          <w:color w:val="BCBEC4"/>
+        </w:rPr>
+        <w:br/>
+      </w:r>
+      <w:r>
+        <w:rPr>
+          <w:color w:val="BCBEC4"/>
+        </w:rPr>
+        <w:br/>
+        <w:t xml:space="preserve">    </w:t>
+      </w:r>
+      <w:proofErr w:type="spellStart"/>
+      <w:r>
+        <w:rPr>
+          <w:color w:val="CF8E6D"/>
+        </w:rPr>
+        <w:t>def</w:t>
+      </w:r>
+      <w:proofErr w:type="spellEnd"/>
+      <w:r>
+        <w:rPr>
+          <w:color w:val="CF8E6D"/>
+        </w:rPr>
+        <w:t xml:space="preserve"> </w:t>
+      </w:r>
+      <w:proofErr w:type="spellStart"/>
+      <w:r>
+        <w:rPr>
+          <w:color w:val="56A8F5"/>
+        </w:rPr>
+        <w:t>click_right_menu_page</w:t>
+      </w:r>
+      <w:proofErr w:type="spellEnd"/>
+      <w:r>
+        <w:rPr>
+          <w:color w:val="BCBEC4"/>
+        </w:rPr>
+        <w:t>(</w:t>
+      </w:r>
+      <w:proofErr w:type="spellStart"/>
+      <w:r>
+        <w:rPr>
+          <w:color w:val="94558D"/>
+        </w:rPr>
+        <w:t>self</w:t>
+      </w:r>
+      <w:r>
+        <w:rPr>
+          <w:color w:val="BCBEC4"/>
+        </w:rPr>
+        <w:t>,page_name</w:t>
+      </w:r>
+      <w:proofErr w:type="spellEnd"/>
+      <w:r>
+        <w:rPr>
+          <w:color w:val="BCBEC4"/>
+        </w:rPr>
+        <w:t>):</w:t>
+      </w:r>
+      <w:r>
+        <w:rPr>
+          <w:color w:val="BCBEC4"/>
+        </w:rPr>
+        <w:br/>
+        <w:t xml:space="preserve">        </w:t>
+      </w:r>
+      <w:r>
+        <w:rPr>
+          <w:color w:val="7A7E85"/>
+        </w:rPr>
+        <w:t xml:space="preserve"># page = </w:t>
+      </w:r>
+      <w:proofErr w:type="spellStart"/>
+      <w:r>
+        <w:rPr>
+          <w:color w:val="7A7E85"/>
+        </w:rPr>
+        <w:t>By.XPATH</w:t>
+      </w:r>
+      <w:proofErr w:type="spellEnd"/>
+      <w:r>
+        <w:rPr>
+          <w:color w:val="7A7E85"/>
+        </w:rPr>
+        <w:t>,"//aside[@id='column-right']//a[text()=' My Account']"</w:t>
+      </w:r>
+      <w:r>
+        <w:rPr>
+          <w:color w:val="7A7E85"/>
+        </w:rPr>
+        <w:br/>
+      </w:r>
+      <w:r>
+        <w:rPr>
+          <w:color w:val="7A7E85"/>
+        </w:rPr>
+        <w:lastRenderedPageBreak/>
+        <w:t xml:space="preserve">        # page = </w:t>
+      </w:r>
+      <w:proofErr w:type="spellStart"/>
+      <w:r>
+        <w:rPr>
+          <w:color w:val="7A7E85"/>
+        </w:rPr>
+        <w:t>By.XPATH</w:t>
+      </w:r>
+      <w:proofErr w:type="spellEnd"/>
+      <w:r>
+        <w:rPr>
+          <w:color w:val="7A7E85"/>
+        </w:rPr>
+        <w:t xml:space="preserve">, "//aside[@id='column-right']//a[text()=' "+ </w:t>
+      </w:r>
+      <w:proofErr w:type="spellStart"/>
+      <w:r>
+        <w:rPr>
+          <w:color w:val="7A7E85"/>
+        </w:rPr>
+        <w:t>page_name</w:t>
+      </w:r>
+      <w:proofErr w:type="spellEnd"/>
+      <w:r>
+        <w:rPr>
+          <w:color w:val="7A7E85"/>
+        </w:rPr>
+        <w:t xml:space="preserve"> +"']"</w:t>
+      </w:r>
+      <w:r>
+        <w:rPr>
+          <w:color w:val="7A7E85"/>
+        </w:rPr>
+        <w:br/>
+        <w:t xml:space="preserve">        </w:t>
+      </w:r>
+      <w:r>
+        <w:rPr>
+          <w:color w:val="BCBEC4"/>
+        </w:rPr>
+        <w:t xml:space="preserve">page = </w:t>
+      </w:r>
+      <w:proofErr w:type="spellStart"/>
+      <w:r>
+        <w:rPr>
+          <w:color w:val="BCBEC4"/>
+        </w:rPr>
+        <w:t>By.XPATH</w:t>
+      </w:r>
+      <w:proofErr w:type="spellEnd"/>
+      <w:r>
+        <w:rPr>
+          <w:color w:val="BCBEC4"/>
+        </w:rPr>
+        <w:t>,</w:t>
+      </w:r>
+      <w:r>
+        <w:rPr>
+          <w:color w:val="6AAB73"/>
+        </w:rPr>
+        <w:t>"//li[@class='inactive']//a[normalize-space()='"</w:t>
+      </w:r>
+      <w:r>
+        <w:rPr>
+          <w:color w:val="BCBEC4"/>
+        </w:rPr>
+        <w:t xml:space="preserve">+ </w:t>
+      </w:r>
+      <w:proofErr w:type="spellStart"/>
+      <w:r>
+        <w:rPr>
+          <w:color w:val="BCBEC4"/>
+        </w:rPr>
+        <w:t>page_name</w:t>
+      </w:r>
+      <w:proofErr w:type="spellEnd"/>
+      <w:r>
+        <w:rPr>
+          <w:color w:val="BCBEC4"/>
+        </w:rPr>
+        <w:t xml:space="preserve"> +</w:t>
+      </w:r>
+      <w:r>
+        <w:rPr>
+          <w:color w:val="6AAB73"/>
+        </w:rPr>
+        <w:t>"']"</w:t>
+      </w:r>
+      <w:r>
+        <w:rPr>
+          <w:color w:val="6AAB73"/>
+        </w:rPr>
+        <w:br/>
+        <w:t xml:space="preserve">        </w:t>
+      </w:r>
+      <w:proofErr w:type="spellStart"/>
+      <w:r>
+        <w:rPr>
+          <w:color w:val="94558D"/>
+        </w:rPr>
+        <w:t>self</w:t>
+      </w:r>
+      <w:r>
+        <w:rPr>
+          <w:color w:val="BCBEC4"/>
+        </w:rPr>
+        <w:t>.click</w:t>
+      </w:r>
+      <w:proofErr w:type="spellEnd"/>
+      <w:r>
+        <w:rPr>
+          <w:color w:val="BCBEC4"/>
+        </w:rPr>
+        <w:t>(page)</w:t>
+      </w:r>
+      <w:r>
+        <w:rPr>
+          <w:color w:val="BCBEC4"/>
+        </w:rPr>
+        <w:br/>
+      </w:r>
+      <w:r>
+        <w:rPr>
+          <w:color w:val="BCBEC4"/>
+        </w:rPr>
+        <w:br/>
+      </w:r>
+      <w:r>
+        <w:rPr>
+          <w:color w:val="7A7E85"/>
+        </w:rPr>
+        <w:t># Below method allow us to click the page, Check if the page is visible and More Actions</w:t>
+      </w:r>
+      <w:r>
+        <w:rPr>
+          <w:color w:val="7A7E85"/>
+        </w:rPr>
+        <w:br/>
+        <w:t xml:space="preserve">    </w:t>
+      </w:r>
+      <w:proofErr w:type="spellStart"/>
+      <w:r>
+        <w:rPr>
+          <w:color w:val="CF8E6D"/>
+        </w:rPr>
+        <w:t>def</w:t>
+      </w:r>
+      <w:proofErr w:type="spellEnd"/>
+      <w:r>
+        <w:rPr>
+          <w:color w:val="CF8E6D"/>
+        </w:rPr>
+        <w:t xml:space="preserve"> </w:t>
+      </w:r>
+      <w:r>
+        <w:rPr>
+          <w:color w:val="56A8F5"/>
+        </w:rPr>
+        <w:t>page</w:t>
+      </w:r>
+      <w:r>
+        <w:rPr>
+          <w:color w:val="BCBEC4"/>
+        </w:rPr>
+        <w:t>(</w:t>
+      </w:r>
+      <w:r>
+        <w:rPr>
+          <w:color w:val="94558D"/>
+        </w:rPr>
+        <w:t>self</w:t>
+      </w:r>
+      <w:r>
+        <w:rPr>
+          <w:color w:val="BCBEC4"/>
+        </w:rPr>
+        <w:t xml:space="preserve">, </w:t>
+      </w:r>
+      <w:proofErr w:type="spellStart"/>
+      <w:r>
+        <w:rPr>
+          <w:color w:val="BCBEC4"/>
+        </w:rPr>
+        <w:t>page_name</w:t>
+      </w:r>
+      <w:proofErr w:type="spellEnd"/>
+      <w:r>
+        <w:rPr>
+          <w:color w:val="BCBEC4"/>
+        </w:rPr>
+        <w:t>):</w:t>
+      </w:r>
+      <w:r>
+        <w:rPr>
+          <w:color w:val="BCBEC4"/>
+        </w:rPr>
+        <w:br/>
+        <w:t xml:space="preserve">        </w:t>
+      </w:r>
+      <w:r>
+        <w:rPr>
+          <w:color w:val="CF8E6D"/>
+        </w:rPr>
+        <w:t xml:space="preserve">return </w:t>
+      </w:r>
+      <w:proofErr w:type="spellStart"/>
+      <w:r>
+        <w:rPr>
+          <w:color w:val="BCBEC4"/>
+        </w:rPr>
+        <w:t>By.XPATH</w:t>
+      </w:r>
+      <w:proofErr w:type="spellEnd"/>
+      <w:r>
+        <w:rPr>
+          <w:color w:val="BCBEC4"/>
+        </w:rPr>
+        <w:t>,</w:t>
+      </w:r>
+      <w:r>
+        <w:rPr>
+          <w:color w:val="6AAB73"/>
+        </w:rPr>
+        <w:t>"//li[@class='inactive']//a[normalize-space()='"</w:t>
+      </w:r>
+      <w:r>
+        <w:rPr>
+          <w:color w:val="BCBEC4"/>
+        </w:rPr>
+        <w:t xml:space="preserve">+ </w:t>
+      </w:r>
+      <w:proofErr w:type="spellStart"/>
+      <w:r>
+        <w:rPr>
+          <w:color w:val="BCBEC4"/>
+        </w:rPr>
+        <w:t>page_name</w:t>
+      </w:r>
+      <w:proofErr w:type="spellEnd"/>
+      <w:r>
+        <w:rPr>
+          <w:color w:val="BCBEC4"/>
+        </w:rPr>
+        <w:t xml:space="preserve"> +</w:t>
+      </w:r>
+      <w:r>
+        <w:rPr>
+          <w:color w:val="6AAB73"/>
+        </w:rPr>
+        <w:t>"']"</w:t>
+      </w:r>
+    </w:p>
+    <w:p>
+      <w:pPr>
+        <w:rPr>
+          <w:b/>
+        </w:rPr>
+      </w:pPr>
+    </w:p>
+    <w:p>
+      <w:pPr>
+        <w:pStyle w:val="ListParagraph"/>
+        <w:numPr>
+          <w:ilvl w:val="0"/>
+          <w:numId w:val="3"/>
+        </w:numPr>
+        <w:rPr>
+          <w:b/>
+        </w:rPr>
+      </w:pPr>
+      <w:r>
+        <w:rPr>
+          <w:b/>
+        </w:rPr>
+        <w:t>Now create a test_data.py file under utilities python package</w:t>
+      </w:r>
+    </w:p>
+    <w:p>
+      <w:pPr>
+        <w:pStyle w:val="ListParagraph"/>
+        <w:numPr>
+          <w:ilvl w:val="0"/>
+          <w:numId w:val="3"/>
+        </w:numPr>
+        <w:rPr>
+          <w:b/>
+        </w:rPr>
+      </w:pPr>
+      <w:r>
+        <w:rPr>
+          <w:noProof/>
+        </w:rPr>
+        <w:drawing>
+          <wp:inline distT="0" distB="0" distL="0" distR="0" wp14:anchorId="2138725D" wp14:editId="7984CE00">
+            <wp:extent cx="5943600" cy="2444115"/>
+            <wp:effectExtent l="0" t="0" r="0" b="0"/>
+            <wp:docPr id="25" name="Picture 25"/>
+            <wp:cNvGraphicFramePr>
+              <a:graphicFrameLocks xmlns:a="http://schemas.openxmlformats.org/drawingml/2006/main" noChangeAspect="1"/>
+            </wp:cNvGraphicFramePr>
+            <a:graphic xmlns:a="http://schemas.openxmlformats.org/drawingml/2006/main">
+              <a:graphicData uri="http://schemas.openxmlformats.org/drawingml/2006/picture">
+                <pic:pic xmlns:pic="http://schemas.openxmlformats.org/drawingml/2006/picture">
+                  <pic:nvPicPr>
+                    <pic:cNvPr id="1" name=""/>
+                    <pic:cNvPicPr/>
+                  </pic:nvPicPr>
+                  <pic:blipFill>
+                    <a:blip r:embed="rId32"/>
+                    <a:stretch>
+                      <a:fillRect/>
+                    </a:stretch>
+                  </pic:blipFill>
+                  <pic:spPr>
+                    <a:xfrm>
+                      <a:off x="0" y="0"/>
+                      <a:ext cx="5943600" cy="2444115"/>
+                    </a:xfrm>
+                    <a:prstGeom prst="rect">
+                      <a:avLst/>
+                    </a:prstGeom>
+                  </pic:spPr>
+                </pic:pic>
+              </a:graphicData>
+            </a:graphic>
+          </wp:inline>
+        </w:drawing>
+      </w:r>
+    </w:p>
+    <w:p>
+      <w:pPr>
+        <w:rPr>
+          <w:b/>
+        </w:rPr>
+      </w:pPr>
+      <w:r>
+        <w:rPr>
+          <w:b/>
+        </w:rPr>
+        <w:t>Now added more locators in the login page</w:t>
+      </w:r>
+    </w:p>
+    <w:p>
+      <w:pPr>
+        <w:pStyle w:val="HTMLPreformatted"/>
+        <w:shd w:val="clear" w:color="auto" w:fill="1E1F22"/>
+        <w:rPr>
+          <w:color w:val="BCBEC4"/>
+        </w:rPr>
+      </w:pPr>
+      <w:r>
+        <w:rPr>
+          <w:color w:val="CF8E6D"/>
+        </w:rPr>
+        <w:t xml:space="preserve">from </w:t>
+      </w:r>
+      <w:r>
+        <w:rPr>
+          <w:color w:val="BCBEC4"/>
+        </w:rPr>
+        <w:t xml:space="preserve">selenium.webdriver.common.by </w:t>
+      </w:r>
+      <w:r>
+        <w:rPr>
+          <w:color w:val="CF8E6D"/>
+        </w:rPr>
+        <w:t xml:space="preserve">import </w:t>
+      </w:r>
+      <w:r>
+        <w:rPr>
+          <w:color w:val="BCBEC4"/>
+        </w:rPr>
+        <w:t>By</w:t>
+      </w:r>
+      <w:r>
+        <w:rPr>
+          <w:color w:val="BCBEC4"/>
+        </w:rPr>
+        <w:br/>
+      </w:r>
+      <w:r>
+        <w:rPr>
+          <w:color w:val="BCBEC4"/>
+        </w:rPr>
+        <w:br/>
+      </w:r>
+      <w:r>
+        <w:rPr>
+          <w:color w:val="CF8E6D"/>
+        </w:rPr>
+        <w:t xml:space="preserve">from </w:t>
+      </w:r>
+      <w:proofErr w:type="spellStart"/>
+      <w:r>
+        <w:rPr>
+          <w:color w:val="BCBEC4"/>
+        </w:rPr>
+        <w:t>pages.base_page</w:t>
+      </w:r>
+      <w:proofErr w:type="spellEnd"/>
+      <w:r>
+        <w:rPr>
+          <w:color w:val="BCBEC4"/>
+        </w:rPr>
+        <w:t xml:space="preserve"> </w:t>
+      </w:r>
+      <w:r>
+        <w:rPr>
+          <w:color w:val="CF8E6D"/>
+        </w:rPr>
+        <w:t xml:space="preserve">import </w:t>
+      </w:r>
+      <w:proofErr w:type="spellStart"/>
+      <w:r>
+        <w:rPr>
+          <w:color w:val="BCBEC4"/>
+        </w:rPr>
+        <w:t>BasePage</w:t>
+      </w:r>
+      <w:proofErr w:type="spellEnd"/>
+      <w:r>
+        <w:rPr>
+          <w:color w:val="BCBEC4"/>
+        </w:rPr>
+        <w:br/>
+      </w:r>
+      <w:r>
+        <w:rPr>
+          <w:color w:val="BCBEC4"/>
+        </w:rPr>
+        <w:br/>
+      </w:r>
+      <w:r>
+        <w:rPr>
+          <w:color w:val="CF8E6D"/>
+        </w:rPr>
+        <w:t xml:space="preserve">class </w:t>
+      </w:r>
+      <w:proofErr w:type="spellStart"/>
+      <w:r>
+        <w:rPr>
+          <w:color w:val="BCBEC4"/>
+        </w:rPr>
+        <w:t>LoginPage</w:t>
+      </w:r>
+      <w:proofErr w:type="spellEnd"/>
+      <w:r>
+        <w:rPr>
+          <w:color w:val="BCBEC4"/>
+        </w:rPr>
+        <w:t>(</w:t>
+      </w:r>
+      <w:proofErr w:type="spellStart"/>
+      <w:r>
+        <w:rPr>
+          <w:color w:val="BCBEC4"/>
+        </w:rPr>
+        <w:t>BasePage</w:t>
+      </w:r>
+      <w:proofErr w:type="spellEnd"/>
+      <w:r>
+        <w:rPr>
+          <w:color w:val="BCBEC4"/>
+        </w:rPr>
+        <w:t>):</w:t>
+      </w:r>
+      <w:r>
+        <w:rPr>
+          <w:color w:val="BCBEC4"/>
+        </w:rPr>
+        <w:br/>
+        <w:t xml:space="preserve">    </w:t>
+      </w:r>
+      <w:proofErr w:type="spellStart"/>
+      <w:r>
+        <w:rPr>
+          <w:color w:val="BCBEC4"/>
+        </w:rPr>
+        <w:t>email_address_field</w:t>
+      </w:r>
+      <w:proofErr w:type="spellEnd"/>
+      <w:r>
+        <w:rPr>
+          <w:color w:val="BCBEC4"/>
+        </w:rPr>
+        <w:t>= (</w:t>
+      </w:r>
+      <w:proofErr w:type="spellStart"/>
+      <w:r>
+        <w:rPr>
+          <w:color w:val="BCBEC4"/>
+        </w:rPr>
+        <w:t>By.ID,</w:t>
+      </w:r>
+      <w:r>
+        <w:rPr>
+          <w:color w:val="6AAB73"/>
+        </w:rPr>
+        <w:t>"Email</w:t>
+      </w:r>
+      <w:proofErr w:type="spellEnd"/>
+      <w:r>
+        <w:rPr>
+          <w:color w:val="6AAB73"/>
+        </w:rPr>
+        <w:t>"</w:t>
+      </w:r>
+      <w:r>
+        <w:rPr>
+          <w:color w:val="BCBEC4"/>
+        </w:rPr>
+        <w:t>)</w:t>
+      </w:r>
+      <w:r>
+        <w:rPr>
+          <w:color w:val="BCBEC4"/>
+        </w:rPr>
+        <w:br/>
+        <w:t xml:space="preserve">    </w:t>
+      </w:r>
+      <w:proofErr w:type="spellStart"/>
+      <w:r>
+        <w:rPr>
+          <w:color w:val="BCBEC4"/>
+        </w:rPr>
+        <w:t>password_field</w:t>
+      </w:r>
+      <w:proofErr w:type="spellEnd"/>
+      <w:r>
+        <w:rPr>
+          <w:color w:val="BCBEC4"/>
+        </w:rPr>
+        <w:t>= (</w:t>
+      </w:r>
+      <w:proofErr w:type="spellStart"/>
+      <w:r>
+        <w:rPr>
+          <w:color w:val="BCBEC4"/>
+        </w:rPr>
+        <w:t>By.ID,</w:t>
+      </w:r>
+      <w:r>
+        <w:rPr>
+          <w:color w:val="6AAB73"/>
+        </w:rPr>
+        <w:t>"Password</w:t>
+      </w:r>
+      <w:proofErr w:type="spellEnd"/>
+      <w:r>
+        <w:rPr>
+          <w:color w:val="6AAB73"/>
+        </w:rPr>
+        <w:t>"</w:t>
+      </w:r>
+      <w:r>
+        <w:rPr>
+          <w:color w:val="BCBEC4"/>
+        </w:rPr>
+        <w:t>)</w:t>
+      </w:r>
+      <w:r>
+        <w:rPr>
+          <w:color w:val="BCBEC4"/>
+        </w:rPr>
+        <w:br/>
+        <w:t xml:space="preserve">    </w:t>
+      </w:r>
+      <w:proofErr w:type="spellStart"/>
+      <w:r>
+        <w:rPr>
+          <w:color w:val="BCBEC4"/>
+        </w:rPr>
+        <w:t>login_btn</w:t>
+      </w:r>
+      <w:proofErr w:type="spellEnd"/>
+      <w:r>
+        <w:rPr>
+          <w:color w:val="BCBEC4"/>
+        </w:rPr>
+        <w:t xml:space="preserve"> = (</w:t>
+      </w:r>
+      <w:proofErr w:type="spellStart"/>
+      <w:r>
+        <w:rPr>
+          <w:color w:val="BCBEC4"/>
+        </w:rPr>
+        <w:t>By.XPATH</w:t>
+      </w:r>
+      <w:proofErr w:type="spellEnd"/>
+      <w:r>
+        <w:rPr>
+          <w:color w:val="BCBEC4"/>
+        </w:rPr>
+        <w:t xml:space="preserve">, </w:t>
+      </w:r>
+      <w:r>
+        <w:rPr>
+          <w:color w:val="6AAB73"/>
+        </w:rPr>
+        <w:t>"//input[@value='Log in']"</w:t>
+      </w:r>
+      <w:r>
+        <w:rPr>
+          <w:color w:val="BCBEC4"/>
+        </w:rPr>
+        <w:t>)</w:t>
+      </w:r>
+      <w:r>
+        <w:rPr>
+          <w:color w:val="BCBEC4"/>
+        </w:rPr>
+        <w:br/>
+        <w:t xml:space="preserve">    </w:t>
+      </w:r>
+      <w:proofErr w:type="spellStart"/>
+      <w:r>
+        <w:rPr>
+          <w:color w:val="BCBEC4"/>
+        </w:rPr>
+        <w:t>warning_msg</w:t>
+      </w:r>
+      <w:proofErr w:type="spellEnd"/>
+      <w:r>
+        <w:rPr>
+          <w:color w:val="BCBEC4"/>
+        </w:rPr>
+        <w:t xml:space="preserve"> = (</w:t>
+      </w:r>
+      <w:proofErr w:type="spellStart"/>
+      <w:r>
+        <w:rPr>
+          <w:color w:val="BCBEC4"/>
+        </w:rPr>
+        <w:t>By.XPATH</w:t>
+      </w:r>
+      <w:proofErr w:type="spellEnd"/>
+      <w:r>
+        <w:rPr>
+          <w:color w:val="BCBEC4"/>
+        </w:rPr>
+        <w:t>,</w:t>
+      </w:r>
+      <w:r>
+        <w:rPr>
+          <w:color w:val="6AAB73"/>
+        </w:rPr>
+        <w:t>"//span[contains(text(),'Login was unsuccessful. Please correct the errors ')]"</w:t>
+      </w:r>
+      <w:r>
+        <w:rPr>
+          <w:color w:val="BCBEC4"/>
+        </w:rPr>
+        <w:t>)</w:t>
+      </w:r>
+      <w:r>
+        <w:rPr>
+          <w:color w:val="BCBEC4"/>
+        </w:rPr>
+        <w:br/>
+      </w:r>
+      <w:r>
+        <w:rPr>
+          <w:color w:val="BCBEC4"/>
+        </w:rPr>
+        <w:br/>
+        <w:t xml:space="preserve">    </w:t>
+      </w:r>
+      <w:proofErr w:type="spellStart"/>
+      <w:r>
+        <w:rPr>
+          <w:color w:val="CF8E6D"/>
+        </w:rPr>
+        <w:t>def</w:t>
+      </w:r>
+      <w:proofErr w:type="spellEnd"/>
+      <w:r>
+        <w:rPr>
+          <w:color w:val="CF8E6D"/>
+        </w:rPr>
+        <w:t xml:space="preserve"> </w:t>
+      </w:r>
+      <w:r>
+        <w:rPr>
+          <w:color w:val="B200B2"/>
+        </w:rPr>
+        <w:t>__</w:t>
+      </w:r>
+      <w:proofErr w:type="spellStart"/>
+      <w:r>
+        <w:rPr>
+          <w:color w:val="B200B2"/>
+        </w:rPr>
+        <w:t>init</w:t>
+      </w:r>
+      <w:proofErr w:type="spellEnd"/>
+      <w:r>
+        <w:rPr>
+          <w:color w:val="B200B2"/>
+        </w:rPr>
+        <w:t>__</w:t>
+      </w:r>
+      <w:r>
+        <w:rPr>
+          <w:color w:val="BCBEC4"/>
+        </w:rPr>
+        <w:t>(</w:t>
+      </w:r>
+      <w:proofErr w:type="spellStart"/>
+      <w:r>
+        <w:rPr>
+          <w:color w:val="94558D"/>
+        </w:rPr>
+        <w:t>self</w:t>
+      </w:r>
+      <w:r>
+        <w:rPr>
+          <w:color w:val="BCBEC4"/>
+        </w:rPr>
+        <w:t>,driver</w:t>
+      </w:r>
+      <w:proofErr w:type="spellEnd"/>
+      <w:r>
+        <w:rPr>
+          <w:color w:val="BCBEC4"/>
+        </w:rPr>
+        <w:t>):</w:t>
+      </w:r>
+      <w:r>
+        <w:rPr>
+          <w:color w:val="BCBEC4"/>
+        </w:rPr>
+        <w:br/>
+        <w:t xml:space="preserve">        </w:t>
+      </w:r>
+      <w:r>
+        <w:rPr>
+          <w:color w:val="8888C6"/>
+        </w:rPr>
+        <w:t>super</w:t>
+      </w:r>
+      <w:r>
+        <w:rPr>
+          <w:color w:val="BCBEC4"/>
+        </w:rPr>
+        <w:t>().</w:t>
+      </w:r>
+      <w:r>
+        <w:rPr>
+          <w:color w:val="B200B2"/>
+        </w:rPr>
+        <w:t>__</w:t>
+      </w:r>
+      <w:proofErr w:type="spellStart"/>
+      <w:r>
+        <w:rPr>
+          <w:color w:val="B200B2"/>
+        </w:rPr>
+        <w:t>init</w:t>
+      </w:r>
+      <w:proofErr w:type="spellEnd"/>
+      <w:r>
+        <w:rPr>
+          <w:color w:val="B200B2"/>
+        </w:rPr>
+        <w:t>__</w:t>
+      </w:r>
+      <w:r>
+        <w:rPr>
+          <w:color w:val="BCBEC4"/>
+        </w:rPr>
+        <w:t xml:space="preserve">(driver) </w:t>
+      </w:r>
+      <w:r>
+        <w:rPr>
+          <w:color w:val="7A7E85"/>
+        </w:rPr>
+        <w:t xml:space="preserve"># if we do not use the super class or </w:t>
+      </w:r>
+      <w:proofErr w:type="spellStart"/>
+      <w:r>
+        <w:rPr>
+          <w:color w:val="7A7E85"/>
+        </w:rPr>
+        <w:t>Basepage</w:t>
+      </w:r>
+      <w:proofErr w:type="spellEnd"/>
+      <w:r>
+        <w:rPr>
+          <w:color w:val="7A7E85"/>
+        </w:rPr>
+        <w:t xml:space="preserve"> class we need write the complete code like this</w:t>
+      </w:r>
+      <w:r>
+        <w:rPr>
+          <w:color w:val="7A7E85"/>
+        </w:rPr>
+        <w:br/>
+        <w:t xml:space="preserve">        # "self.driver.find_element(email_address_field).send_keys(email_address)"</w:t>
+      </w:r>
+      <w:r>
+        <w:rPr>
+          <w:color w:val="7A7E85"/>
+        </w:rPr>
+        <w:br/>
+      </w:r>
+      <w:r>
+        <w:rPr>
+          <w:color w:val="7A7E85"/>
+        </w:rPr>
+        <w:br/>
+      </w:r>
+      <w:r>
+        <w:rPr>
+          <w:color w:val="7A7E85"/>
+        </w:rPr>
+        <w:br/>
+        <w:t xml:space="preserve">    </w:t>
+      </w:r>
+      <w:proofErr w:type="spellStart"/>
+      <w:r>
+        <w:rPr>
+          <w:color w:val="CF8E6D"/>
+        </w:rPr>
+        <w:t>def</w:t>
+      </w:r>
+      <w:proofErr w:type="spellEnd"/>
+      <w:r>
+        <w:rPr>
+          <w:color w:val="CF8E6D"/>
+        </w:rPr>
+        <w:t xml:space="preserve"> </w:t>
+      </w:r>
+      <w:proofErr w:type="spellStart"/>
+      <w:r>
+        <w:rPr>
+          <w:color w:val="56A8F5"/>
+        </w:rPr>
+        <w:t>set_email_address</w:t>
+      </w:r>
+      <w:proofErr w:type="spellEnd"/>
+      <w:r>
+        <w:rPr>
+          <w:color w:val="BCBEC4"/>
+        </w:rPr>
+        <w:t>(</w:t>
+      </w:r>
+      <w:proofErr w:type="spellStart"/>
+      <w:r>
+        <w:rPr>
+          <w:color w:val="94558D"/>
+        </w:rPr>
+        <w:t>self</w:t>
+      </w:r>
+      <w:r>
+        <w:rPr>
+          <w:color w:val="BCBEC4"/>
+        </w:rPr>
+        <w:t>,email_address</w:t>
+      </w:r>
+      <w:proofErr w:type="spellEnd"/>
+      <w:r>
+        <w:rPr>
+          <w:color w:val="BCBEC4"/>
+        </w:rPr>
+        <w:t>):</w:t>
+      </w:r>
+      <w:r>
+        <w:rPr>
+          <w:color w:val="BCBEC4"/>
+        </w:rPr>
+        <w:br/>
+        <w:t xml:space="preserve">        </w:t>
+      </w:r>
+      <w:proofErr w:type="spellStart"/>
+      <w:r>
+        <w:rPr>
+          <w:color w:val="94558D"/>
+        </w:rPr>
+        <w:t>self</w:t>
+      </w:r>
+      <w:r>
+        <w:rPr>
+          <w:color w:val="BCBEC4"/>
+        </w:rPr>
+        <w:t>.set</w:t>
+      </w:r>
+      <w:proofErr w:type="spellEnd"/>
+      <w:r>
+        <w:rPr>
+          <w:color w:val="BCBEC4"/>
+        </w:rPr>
+        <w:t>(</w:t>
+      </w:r>
+      <w:proofErr w:type="spellStart"/>
+      <w:r>
+        <w:rPr>
+          <w:color w:val="94558D"/>
+        </w:rPr>
+        <w:t>self</w:t>
+      </w:r>
+      <w:r>
+        <w:rPr>
+          <w:color w:val="BCBEC4"/>
+        </w:rPr>
+        <w:t>.email_address_field</w:t>
+      </w:r>
+      <w:proofErr w:type="spellEnd"/>
+      <w:r>
+        <w:rPr>
+          <w:color w:val="BCBEC4"/>
+        </w:rPr>
+        <w:t xml:space="preserve">, </w:t>
+      </w:r>
+      <w:proofErr w:type="spellStart"/>
+      <w:r>
+        <w:rPr>
+          <w:color w:val="BCBEC4"/>
+        </w:rPr>
+        <w:t>email_address</w:t>
+      </w:r>
+      <w:proofErr w:type="spellEnd"/>
+      <w:r>
+        <w:rPr>
+          <w:color w:val="BCBEC4"/>
+        </w:rPr>
+        <w:t>)</w:t>
+      </w:r>
+      <w:r>
+        <w:rPr>
+          <w:color w:val="BCBEC4"/>
+        </w:rPr>
+        <w:br/>
+        <w:t xml:space="preserve">        </w:t>
+      </w:r>
+      <w:r>
+        <w:rPr>
+          <w:color w:val="7A7E85"/>
+        </w:rPr>
+        <w:t># self.driver.find_element(email_address_field).send_keys(email_address)</w:t>
+      </w:r>
+      <w:r>
+        <w:rPr>
+          <w:color w:val="7A7E85"/>
+        </w:rPr>
+        <w:br/>
+      </w:r>
+      <w:r>
+        <w:rPr>
+          <w:color w:val="7A7E85"/>
+        </w:rPr>
+        <w:br/>
+      </w:r>
+      <w:r>
+        <w:rPr>
+          <w:color w:val="7A7E85"/>
+        </w:rPr>
+        <w:lastRenderedPageBreak/>
+        <w:t xml:space="preserve">    </w:t>
+      </w:r>
+      <w:proofErr w:type="spellStart"/>
+      <w:r>
+        <w:rPr>
+          <w:color w:val="CF8E6D"/>
+        </w:rPr>
+        <w:t>def</w:t>
+      </w:r>
+      <w:proofErr w:type="spellEnd"/>
+      <w:r>
+        <w:rPr>
+          <w:color w:val="CF8E6D"/>
+        </w:rPr>
+        <w:t xml:space="preserve"> </w:t>
+      </w:r>
+      <w:proofErr w:type="spellStart"/>
+      <w:r>
+        <w:rPr>
+          <w:color w:val="56A8F5"/>
+        </w:rPr>
+        <w:t>set_password</w:t>
+      </w:r>
+      <w:proofErr w:type="spellEnd"/>
+      <w:r>
+        <w:rPr>
+          <w:color w:val="BCBEC4"/>
+        </w:rPr>
+        <w:t>(</w:t>
+      </w:r>
+      <w:proofErr w:type="spellStart"/>
+      <w:r>
+        <w:rPr>
+          <w:color w:val="94558D"/>
+        </w:rPr>
+        <w:t>self</w:t>
+      </w:r>
+      <w:r>
+        <w:rPr>
+          <w:color w:val="BCBEC4"/>
+        </w:rPr>
+        <w:t>,password</w:t>
+      </w:r>
+      <w:proofErr w:type="spellEnd"/>
+      <w:r>
+        <w:rPr>
+          <w:color w:val="BCBEC4"/>
+        </w:rPr>
+        <w:t>):</w:t>
+      </w:r>
+      <w:r>
+        <w:rPr>
+          <w:color w:val="BCBEC4"/>
+        </w:rPr>
+        <w:br/>
+        <w:t xml:space="preserve">        </w:t>
+      </w:r>
+      <w:proofErr w:type="spellStart"/>
+      <w:r>
+        <w:rPr>
+          <w:color w:val="94558D"/>
+        </w:rPr>
+        <w:t>self</w:t>
+      </w:r>
+      <w:r>
+        <w:rPr>
+          <w:color w:val="BCBEC4"/>
+        </w:rPr>
+        <w:t>.set</w:t>
+      </w:r>
+      <w:proofErr w:type="spellEnd"/>
+      <w:r>
+        <w:rPr>
+          <w:color w:val="BCBEC4"/>
+        </w:rPr>
+        <w:t>(</w:t>
+      </w:r>
+      <w:proofErr w:type="spellStart"/>
+      <w:r>
+        <w:rPr>
+          <w:color w:val="94558D"/>
+        </w:rPr>
+        <w:t>self</w:t>
+      </w:r>
+      <w:r>
+        <w:rPr>
+          <w:color w:val="BCBEC4"/>
+        </w:rPr>
+        <w:t>.password_field,password</w:t>
+      </w:r>
+      <w:proofErr w:type="spellEnd"/>
+      <w:r>
+        <w:rPr>
+          <w:color w:val="BCBEC4"/>
+        </w:rPr>
+        <w:t>)</w:t>
+      </w:r>
+      <w:r>
+        <w:rPr>
+          <w:color w:val="BCBEC4"/>
+        </w:rPr>
+        <w:br/>
+      </w:r>
+      <w:r>
+        <w:rPr>
+          <w:color w:val="BCBEC4"/>
+        </w:rPr>
+        <w:br/>
+        <w:t xml:space="preserve">    </w:t>
+      </w:r>
+      <w:proofErr w:type="spellStart"/>
+      <w:r>
+        <w:rPr>
+          <w:color w:val="CF8E6D"/>
+        </w:rPr>
+        <w:t>def</w:t>
+      </w:r>
+      <w:proofErr w:type="spellEnd"/>
+      <w:r>
+        <w:rPr>
+          <w:color w:val="CF8E6D"/>
+        </w:rPr>
+        <w:t xml:space="preserve"> </w:t>
+      </w:r>
+      <w:proofErr w:type="spellStart"/>
+      <w:r>
+        <w:rPr>
+          <w:color w:val="56A8F5"/>
+        </w:rPr>
+        <w:t>click_login_button</w:t>
+      </w:r>
+      <w:proofErr w:type="spellEnd"/>
+      <w:r>
+        <w:rPr>
+          <w:color w:val="BCBEC4"/>
+        </w:rPr>
+        <w:t>(</w:t>
+      </w:r>
+      <w:r>
+        <w:rPr>
+          <w:color w:val="94558D"/>
+        </w:rPr>
+        <w:t>self</w:t>
+      </w:r>
+      <w:r>
+        <w:rPr>
+          <w:color w:val="BCBEC4"/>
+        </w:rPr>
+        <w:t>):</w:t>
+      </w:r>
+      <w:r>
+        <w:rPr>
+          <w:color w:val="BCBEC4"/>
+        </w:rPr>
+        <w:br/>
+        <w:t xml:space="preserve">        </w:t>
+      </w:r>
+      <w:proofErr w:type="spellStart"/>
+      <w:r>
+        <w:rPr>
+          <w:color w:val="94558D"/>
+        </w:rPr>
+        <w:t>self</w:t>
+      </w:r>
+      <w:r>
+        <w:rPr>
+          <w:color w:val="BCBEC4"/>
+        </w:rPr>
+        <w:t>.click</w:t>
+      </w:r>
+      <w:proofErr w:type="spellEnd"/>
+      <w:r>
+        <w:rPr>
+          <w:color w:val="BCBEC4"/>
+        </w:rPr>
+        <w:t>(</w:t>
+      </w:r>
+      <w:proofErr w:type="spellStart"/>
+      <w:r>
+        <w:rPr>
+          <w:color w:val="94558D"/>
+        </w:rPr>
+        <w:t>self</w:t>
+      </w:r>
+      <w:r>
+        <w:rPr>
+          <w:color w:val="BCBEC4"/>
+        </w:rPr>
+        <w:t>.login_btn</w:t>
+      </w:r>
+      <w:proofErr w:type="spellEnd"/>
+      <w:r>
+        <w:rPr>
+          <w:color w:val="BCBEC4"/>
+        </w:rPr>
+        <w:t>)</w:t>
+      </w:r>
+    </w:p>
+    <w:p>
+      <w:pPr>
+        <w:rPr>
+          <w:b/>
+        </w:rPr>
+      </w:pPr>
       <w:bookmarkStart w:id="0" w:name="_GoBack"/>
       <w:bookmarkEnd w:id="0"/>
+    </w:p>
+    <w:p>
+      <w:pPr>
+        <w:rPr>
+          <w:b/>
+        </w:rPr>
+      </w:pPr>
+      <w:r>
+        <w:rPr>
+          <w:noProof/>
+        </w:rPr>
+        <w:drawing>
+          <wp:inline distT="0" distB="0" distL="0" distR="0" wp14:anchorId="27C0586A" wp14:editId="5D6E836C">
+            <wp:extent cx="5943600" cy="3543935"/>
+            <wp:effectExtent l="0" t="0" r="0" b="0"/>
+            <wp:docPr id="26" name="Picture 26"/>
+            <wp:cNvGraphicFramePr>
+              <a:graphicFrameLocks xmlns:a="http://schemas.openxmlformats.org/drawingml/2006/main" noChangeAspect="1"/>
+            </wp:cNvGraphicFramePr>
+            <a:graphic xmlns:a="http://schemas.openxmlformats.org/drawingml/2006/main">
+              <a:graphicData uri="http://schemas.openxmlformats.org/drawingml/2006/picture">
+                <pic:pic xmlns:pic="http://schemas.openxmlformats.org/drawingml/2006/picture">
+                  <pic:nvPicPr>
+                    <pic:cNvPr id="1" name=""/>
+                    <pic:cNvPicPr/>
+                  </pic:nvPicPr>
+                  <pic:blipFill>
+                    <a:blip r:embed="rId33"/>
+                    <a:stretch>
+                      <a:fillRect/>
+                    </a:stretch>
+                  </pic:blipFill>
+                  <pic:spPr>
+                    <a:xfrm>
+                      <a:off x="0" y="0"/>
+                      <a:ext cx="5943600" cy="3543935"/>
+                    </a:xfrm>
+                    <a:prstGeom prst="rect">
+                      <a:avLst/>
+                    </a:prstGeom>
+                  </pic:spPr>
+                </pic:pic>
+              </a:graphicData>
+            </a:graphic>
+          </wp:inline>
+        </w:drawing>
+      </w:r>
     </w:p>
     <w:sectPr>
       <w:pgSz w:w="12240" w:h="15840"/>
@@ -6921,6 +8717,95 @@
 <file path=word/numbering.xml><?xml version="1.0" encoding="utf-8"?>
 <w:numbering xmlns:wpc="http://schemas.microsoft.com/office/word/2010/wordprocessingCanvas" xmlns:mc="http://schemas.openxmlformats.org/markup-compatibility/2006" xmlns:o="urn:schemas-microsoft-com:office:office" xmlns:r="http://schemas.openxmlformats.org/officeDocument/2006/relationships" xmlns:m="http://schemas.openxmlformats.org/officeDocument/2006/math" xmlns:v="urn:schemas-microsoft-com:vml" xmlns:wp14="http://schemas.microsoft.com/office/word/2010/wordprocessingDrawing" xmlns:wp="http://schemas.openxmlformats.org/drawingml/2006/wordprocessingDrawing" xmlns:w10="urn:schemas-microsoft-com:office:word" xmlns:w="http://schemas.openxmlformats.org/wordprocessingml/2006/main" xmlns:w14="http://schemas.microsoft.com/office/word/2010/wordml" xmlns:w15="http://schemas.microsoft.com/office/word/2012/wordml" xmlns:wpg="http://schemas.microsoft.com/office/word/2010/wordprocessingGroup" xmlns:wpi="http://schemas.microsoft.com/office/word/2010/wordprocessingInk" xmlns:wne="http://schemas.microsoft.com/office/word/2006/wordml" xmlns:wps="http://schemas.microsoft.com/office/word/2010/wordprocessingShape" mc:Ignorable="w14 w15 wp14">
   <w:abstractNum w:abstractNumId="0">
+    <w:nsid w:val="18D1312E"/>
+    <w:multiLevelType w:val="hybridMultilevel"/>
+    <w:tmpl w:val="DAB27E2A"/>
+    <w:lvl w:ilvl="0" w:tplc="D1A8D018">
+      <w:start w:val="1"/>
+      <w:numFmt w:val="decimal"/>
+      <w:lvlText w:val="%1."/>
+      <w:lvlJc w:val="left"/>
+      <w:pPr>
+        <w:ind w:left="1080" w:hanging="360"/>
+      </w:pPr>
+      <w:rPr>
+        <w:rFonts w:hint="default"/>
+      </w:rPr>
+    </w:lvl>
+    <w:lvl w:ilvl="1" w:tplc="04090019" w:tentative="1">
+      <w:start w:val="1"/>
+      <w:numFmt w:val="lowerLetter"/>
+      <w:lvlText w:val="%2."/>
+      <w:lvlJc w:val="left"/>
+      <w:pPr>
+        <w:ind w:left="1800" w:hanging="360"/>
+      </w:pPr>
+    </w:lvl>
+    <w:lvl w:ilvl="2" w:tplc="0409001B" w:tentative="1">
+      <w:start w:val="1"/>
+      <w:numFmt w:val="lowerRoman"/>
+      <w:lvlText w:val="%3."/>
+      <w:lvlJc w:val="right"/>
+      <w:pPr>
+        <w:ind w:left="2520" w:hanging="180"/>
+      </w:pPr>
+    </w:lvl>
+    <w:lvl w:ilvl="3" w:tplc="0409000F" w:tentative="1">
+      <w:start w:val="1"/>
+      <w:numFmt w:val="decimal"/>
+      <w:lvlText w:val="%4."/>
+      <w:lvlJc w:val="left"/>
+      <w:pPr>
+        <w:ind w:left="3240" w:hanging="360"/>
+      </w:pPr>
+    </w:lvl>
+    <w:lvl w:ilvl="4" w:tplc="04090019" w:tentative="1">
+      <w:start w:val="1"/>
+      <w:numFmt w:val="lowerLetter"/>
+      <w:lvlText w:val="%5."/>
+      <w:lvlJc w:val="left"/>
+      <w:pPr>
+        <w:ind w:left="3960" w:hanging="360"/>
+      </w:pPr>
+    </w:lvl>
+    <w:lvl w:ilvl="5" w:tplc="0409001B" w:tentative="1">
+      <w:start w:val="1"/>
+      <w:numFmt w:val="lowerRoman"/>
+      <w:lvlText w:val="%6."/>
+      <w:lvlJc w:val="right"/>
+      <w:pPr>
+        <w:ind w:left="4680" w:hanging="180"/>
+      </w:pPr>
+    </w:lvl>
+    <w:lvl w:ilvl="6" w:tplc="0409000F" w:tentative="1">
+      <w:start w:val="1"/>
+      <w:numFmt w:val="decimal"/>
+      <w:lvlText w:val="%7."/>
+      <w:lvlJc w:val="left"/>
+      <w:pPr>
+        <w:ind w:left="5400" w:hanging="360"/>
+      </w:pPr>
+    </w:lvl>
+    <w:lvl w:ilvl="7" w:tplc="04090019" w:tentative="1">
+      <w:start w:val="1"/>
+      <w:numFmt w:val="lowerLetter"/>
+      <w:lvlText w:val="%8."/>
+      <w:lvlJc w:val="left"/>
+      <w:pPr>
+        <w:ind w:left="6120" w:hanging="360"/>
+      </w:pPr>
+    </w:lvl>
+    <w:lvl w:ilvl="8" w:tplc="0409001B" w:tentative="1">
+      <w:start w:val="1"/>
+      <w:numFmt w:val="lowerRoman"/>
+      <w:lvlText w:val="%9."/>
+      <w:lvlJc w:val="right"/>
+      <w:pPr>
+        <w:ind w:left="6840" w:hanging="180"/>
+      </w:pPr>
+    </w:lvl>
+  </w:abstractNum>
+  <w:abstractNum w:abstractNumId="1">
     <w:nsid w:val="30E73F57"/>
     <w:multiLevelType w:val="hybridMultilevel"/>
     <w:tmpl w:val="3994519E"/>
@@ -7009,7 +8894,7 @@
       </w:pPr>
     </w:lvl>
   </w:abstractNum>
-  <w:abstractNum w:abstractNumId="1">
+  <w:abstractNum w:abstractNumId="2">
     <w:nsid w:val="79812A89"/>
     <w:multiLevelType w:val="hybridMultilevel"/>
     <w:tmpl w:val="3DE4BE2C"/>
@@ -7122,9 +9007,12 @@
     </w:lvl>
   </w:abstractNum>
   <w:num w:numId="1">
+    <w:abstractNumId w:val="2"/>
+  </w:num>
+  <w:num w:numId="2">
     <w:abstractNumId w:val="1"/>
   </w:num>
-  <w:num w:numId="2">
+  <w:num w:numId="3">
     <w:abstractNumId w:val="0"/>
   </w:num>
 </w:numbering>
@@ -7969,7 +9857,7 @@
 </file>
 
 <file path=customXml/itemProps1.xml><?xml version="1.0" encoding="utf-8"?>
-<ds:datastoreItem xmlns:ds="http://schemas.openxmlformats.org/officeDocument/2006/customXml" ds:itemID="{626C79D0-3BE4-4338-87EA-57D3C8997544}">
+<ds:datastoreItem xmlns:ds="http://schemas.openxmlformats.org/officeDocument/2006/customXml" ds:itemID="{2C30E0A2-9755-4781-B0C0-730C988C9578}">
   <ds:schemaRefs>
     <ds:schemaRef ds:uri="http://schemas.openxmlformats.org/officeDocument/2006/bibliography"/>
   </ds:schemaRefs>

</xml_diff>

<commit_message>
html and allure report implementation done. Also, cross browser testing: RemoteUrl
</commit_message>
<xml_diff>
--- a/New Microsoft Word Document.docx
+++ b/New Microsoft Word Document.docx
@@ -28,8 +28,13 @@
       </w:hyperlink>
     </w:p>
     <w:p>
-      <w:r>
-        <w:t>basic commands:</w:t>
+      <w:proofErr w:type="gramStart"/>
+      <w:r>
+        <w:t>basic</w:t>
+      </w:r>
+      <w:proofErr w:type="gramEnd"/>
+      <w:r>
+        <w:t xml:space="preserve"> commands:</w:t>
       </w:r>
     </w:p>
     <w:p>
@@ -272,7 +277,23 @@
         </w:numPr>
       </w:pPr>
       <w:r>
-        <w:t>We can run the tests with the match string in the test name . it will execute all the tests those are fulfill the conditions and run the tests. Also reports shows the deselect tests details as well</w:t>
+        <w:t xml:space="preserve">We can run the tests with the match string in the test </w:t>
+      </w:r>
+      <w:proofErr w:type="gramStart"/>
+      <w:r>
+        <w:t>name .</w:t>
+      </w:r>
+      <w:proofErr w:type="gramEnd"/>
+      <w:r>
+        <w:t xml:space="preserve"> </w:t>
+      </w:r>
+      <w:proofErr w:type="gramStart"/>
+      <w:r>
+        <w:t>it</w:t>
+      </w:r>
+      <w:proofErr w:type="gramEnd"/>
+      <w:r>
+        <w:t xml:space="preserve"> will execute all the tests those are fulfill the conditions and run the tests. Also reports shows the deselect tests details as well</w:t>
       </w:r>
     </w:p>
     <w:p>
@@ -424,11 +445,19 @@
           <w:b/>
         </w:rPr>
       </w:pPr>
-      <w:r>
-        <w:rPr>
-          <w:b/>
-        </w:rPr>
-        <w:t xml:space="preserve">There  are few  </w:t>
+      <w:proofErr w:type="gramStart"/>
+      <w:r>
+        <w:rPr>
+          <w:b/>
+        </w:rPr>
+        <w:t>There  are</w:t>
+      </w:r>
+      <w:proofErr w:type="gramEnd"/>
+      <w:r>
+        <w:rPr>
+          <w:b/>
+        </w:rPr>
+        <w:t xml:space="preserve"> few  </w:t>
       </w:r>
       <w:proofErr w:type="spellStart"/>
       <w:r>
@@ -566,11 +595,19 @@
           <w:b/>
         </w:rPr>
       </w:pPr>
-      <w:r>
-        <w:rPr>
-          <w:b/>
-        </w:rPr>
-        <w:t>pytest -m "smoke" -v -</w:t>
+      <w:proofErr w:type="gramStart"/>
+      <w:r>
+        <w:rPr>
+          <w:b/>
+        </w:rPr>
+        <w:t>pytest</w:t>
+      </w:r>
+      <w:proofErr w:type="gramEnd"/>
+      <w:r>
+        <w:rPr>
+          <w:b/>
+        </w:rPr>
+        <w:t xml:space="preserve"> -m "smoke" -v -</w:t>
       </w:r>
       <w:proofErr w:type="spellStart"/>
       <w:r>
@@ -624,7 +661,21 @@
           <w:b/>
         </w:rPr>
         <w:lastRenderedPageBreak/>
-        <w:t>We will create a pytest.ini file in the root directory and It works for the entire framework and it is configuration file.</w:t>
+        <w:t xml:space="preserve">We will create a pytest.ini file in the root directory and </w:t>
+      </w:r>
+      <w:proofErr w:type="gramStart"/>
+      <w:r>
+        <w:rPr>
+          <w:b/>
+        </w:rPr>
+        <w:t>It</w:t>
+      </w:r>
+      <w:proofErr w:type="gramEnd"/>
+      <w:r>
+        <w:rPr>
+          <w:b/>
+        </w:rPr>
+        <w:t xml:space="preserve"> works for the entire framework and it is configuration file.</w:t>
       </w:r>
     </w:p>
     <w:p>
@@ -656,7 +707,21 @@
         <w:rPr>
           <w:b/>
         </w:rPr>
-        <w:t>–markers :  it will shows all the markers inbuilt and user define markers</w:t>
+        <w:t>–</w:t>
+      </w:r>
+      <w:proofErr w:type="gramStart"/>
+      <w:r>
+        <w:rPr>
+          <w:b/>
+        </w:rPr>
+        <w:t>markers :</w:t>
+      </w:r>
+      <w:proofErr w:type="gramEnd"/>
+      <w:r>
+        <w:rPr>
+          <w:b/>
+        </w:rPr>
+        <w:t xml:space="preserve">  it will shows all the markers inbuilt and user define markers</w:t>
       </w:r>
     </w:p>
     <w:p>
@@ -921,24 +986,40 @@
           <w:b/>
         </w:rPr>
       </w:pPr>
-      <w:r>
-        <w:rPr>
-          <w:b/>
-        </w:rPr>
-        <w:t>pytest -m "smoke and sanity"</w:t>
-      </w:r>
-    </w:p>
-    <w:p>
-      <w:pPr>
-        <w:rPr>
-          <w:b/>
-        </w:rPr>
-      </w:pPr>
-      <w:r>
-        <w:rPr>
-          <w:b/>
-        </w:rPr>
-        <w:t>it will execute only 1 test</w:t>
+      <w:proofErr w:type="gramStart"/>
+      <w:r>
+        <w:rPr>
+          <w:b/>
+        </w:rPr>
+        <w:t>pytest</w:t>
+      </w:r>
+      <w:proofErr w:type="gramEnd"/>
+      <w:r>
+        <w:rPr>
+          <w:b/>
+        </w:rPr>
+        <w:t xml:space="preserve"> -m "smoke and sanity"</w:t>
+      </w:r>
+    </w:p>
+    <w:p>
+      <w:pPr>
+        <w:rPr>
+          <w:b/>
+        </w:rPr>
+      </w:pPr>
+      <w:proofErr w:type="gramStart"/>
+      <w:r>
+        <w:rPr>
+          <w:b/>
+        </w:rPr>
+        <w:t>it</w:t>
+      </w:r>
+      <w:proofErr w:type="gramEnd"/>
+      <w:r>
+        <w:rPr>
+          <w:b/>
+        </w:rPr>
+        <w:t xml:space="preserve"> will execute only 1 test</w:t>
       </w:r>
     </w:p>
     <w:p>
@@ -1012,11 +1093,19 @@
           <w:b/>
         </w:rPr>
       </w:pPr>
-      <w:r>
-        <w:rPr>
-          <w:b/>
-        </w:rPr>
-        <w:t>Pytest  -m “smoke or sanity”</w:t>
+      <w:proofErr w:type="gramStart"/>
+      <w:r>
+        <w:rPr>
+          <w:b/>
+        </w:rPr>
+        <w:t>Pytest  -</w:t>
+      </w:r>
+      <w:proofErr w:type="gramEnd"/>
+      <w:r>
+        <w:rPr>
+          <w:b/>
+        </w:rPr>
+        <w:t>m “smoke or sanity”</w:t>
       </w:r>
     </w:p>
     <w:p>
@@ -1038,7 +1127,23 @@
           <w:b/>
           <w:highlight w:val="yellow"/>
         </w:rPr>
-        <w:t xml:space="preserve">AS OF NOW  WE  DEFINE THE </w:t>
+        <w:t xml:space="preserve">AS OF </w:t>
+      </w:r>
+      <w:proofErr w:type="gramStart"/>
+      <w:r>
+        <w:rPr>
+          <w:b/>
+          <w:highlight w:val="yellow"/>
+        </w:rPr>
+        <w:t>NOW  WE</w:t>
+      </w:r>
+      <w:proofErr w:type="gramEnd"/>
+      <w:r>
+        <w:rPr>
+          <w:b/>
+          <w:highlight w:val="yellow"/>
+        </w:rPr>
+        <w:t xml:space="preserve">  DEFINE THE </w:t>
       </w:r>
       <w:r>
         <w:rPr>
@@ -1164,6 +1269,7 @@
         </w:rPr>
       </w:pPr>
       <w:proofErr w:type="spellStart"/>
+      <w:proofErr w:type="gramStart"/>
       <w:r>
         <w:rPr>
           <w:b/>
@@ -1171,6 +1277,7 @@
         <w:t>pytestmark</w:t>
       </w:r>
       <w:proofErr w:type="spellEnd"/>
+      <w:proofErr w:type="gramEnd"/>
       <w:r>
         <w:rPr>
           <w:b/>
@@ -1203,7 +1310,21 @@
         <w:rPr>
           <w:b/>
         </w:rPr>
-        <w:t>IF WE WANT TO ADD MORE MARKERS IN THE FILE LEVEL THEN WE CAN USE THE  SQUARE BRACKET “[]” AND PASS MARKER NAME INSIDE THE SQUARE BRACKET</w:t>
+        <w:t xml:space="preserve">IF WE WANT TO ADD MORE MARKERS IN THE FILE LEVEL THEN WE CAN USE </w:t>
+      </w:r>
+      <w:proofErr w:type="gramStart"/>
+      <w:r>
+        <w:rPr>
+          <w:b/>
+        </w:rPr>
+        <w:t>THE  SQUARE</w:t>
+      </w:r>
+      <w:proofErr w:type="gramEnd"/>
+      <w:r>
+        <w:rPr>
+          <w:b/>
+        </w:rPr>
+        <w:t xml:space="preserve"> BRACKET “[]” AND PASS MARKER NAME INSIDE THE SQUARE BRACKET</w:t>
       </w:r>
     </w:p>
     <w:p>
@@ -1341,7 +1462,21 @@
           <w:b/>
         </w:rPr>
         <w:lastRenderedPageBreak/>
-        <w:t xml:space="preserve">Execute multiple test  using </w:t>
+        <w:t xml:space="preserve">Execute multiple </w:t>
+      </w:r>
+      <w:proofErr w:type="gramStart"/>
+      <w:r>
+        <w:rPr>
+          <w:b/>
+        </w:rPr>
+        <w:t>test  using</w:t>
+      </w:r>
+      <w:proofErr w:type="gramEnd"/>
+      <w:r>
+        <w:rPr>
+          <w:b/>
+        </w:rPr>
+        <w:t xml:space="preserve"> </w:t>
       </w:r>
       <w:r>
         <w:rPr>
@@ -1467,6 +1602,7 @@
         </w:rPr>
         <w:t xml:space="preserve">: Also you can use the </w:t>
       </w:r>
+      <w:proofErr w:type="gramStart"/>
       <w:r>
         <w:rPr>
           <w:b/>
@@ -1491,6 +1627,7 @@
         <w:t>(</w:t>
       </w:r>
       <w:proofErr w:type="spellStart"/>
+      <w:proofErr w:type="gramEnd"/>
       <w:r>
         <w:rPr>
           <w:b/>
@@ -1653,15 +1790,30 @@
           <w:b/>
         </w:rPr>
         <w:lastRenderedPageBreak/>
-        <w:t xml:space="preserve">In the below image we can  use the </w:t>
-      </w:r>
-    </w:p>
-    <w:p>
-      <w:pPr>
-        <w:rPr>
-          <w:b/>
-        </w:rPr>
-      </w:pPr>
+        <w:t xml:space="preserve">In the below image we </w:t>
+      </w:r>
+      <w:proofErr w:type="gramStart"/>
+      <w:r>
+        <w:rPr>
+          <w:b/>
+        </w:rPr>
+        <w:t>can  use</w:t>
+      </w:r>
+      <w:proofErr w:type="gramEnd"/>
+      <w:r>
+        <w:rPr>
+          <w:b/>
+        </w:rPr>
+        <w:t xml:space="preserve"> the </w:t>
+      </w:r>
+    </w:p>
+    <w:p>
+      <w:pPr>
+        <w:rPr>
+          <w:b/>
+        </w:rPr>
+      </w:pPr>
+      <w:proofErr w:type="gramStart"/>
       <w:r>
         <w:rPr>
           <w:b/>
@@ -1680,7 +1832,14 @@
         <w:rPr>
           <w:b/>
         </w:rPr>
-        <w:t>(“</w:t>
+        <w:t>(</w:t>
+      </w:r>
+      <w:proofErr w:type="gramEnd"/>
+      <w:r>
+        <w:rPr>
+          <w:b/>
+        </w:rPr>
+        <w:t>“</w:t>
       </w:r>
       <w:proofErr w:type="spellStart"/>
       <w:r>
@@ -2576,6 +2735,7 @@
         <w:br/>
         <w:t xml:space="preserve">    </w:t>
       </w:r>
+      <w:proofErr w:type="gramStart"/>
       <w:r>
         <w:rPr>
           <w:color w:val="8888C6"/>
@@ -2588,6 +2748,7 @@
         </w:rPr>
         <w:t>(</w:t>
       </w:r>
+      <w:proofErr w:type="gramEnd"/>
       <w:r>
         <w:rPr>
           <w:color w:val="6AAB73"/>
@@ -5375,12 +5536,21 @@
           <w:b/>
         </w:rPr>
       </w:pPr>
+      <w:proofErr w:type="gramStart"/>
       <w:r>
         <w:rPr>
           <w:b/>
           <w:highlight w:val="yellow"/>
         </w:rPr>
-        <w:t>NOW  WE USE THE CONFTEST.PY FILE IS PURPOSE TO PROVIDE FIXTURE FOR THE ENTIRE DIRECTORY</w:t>
+        <w:t>NOW  WE</w:t>
+      </w:r>
+      <w:proofErr w:type="gramEnd"/>
+      <w:r>
+        <w:rPr>
+          <w:b/>
+          <w:highlight w:val="yellow"/>
+        </w:rPr>
+        <w:t xml:space="preserve"> USE THE CONFTEST.PY FILE IS PURPOSE TO PROVIDE FIXTURE FOR THE ENTIRE DIRECTORY</w:t>
       </w:r>
     </w:p>
     <w:p>
@@ -5490,7 +5660,21 @@
         <w:rPr>
           <w:b/>
         </w:rPr>
-        <w:t>Fixture content remove from the below mentioned file(test_parameterizex_2.py):</w:t>
+        <w:t xml:space="preserve">Fixture content remove from the below mentioned </w:t>
+      </w:r>
+      <w:proofErr w:type="gramStart"/>
+      <w:r>
+        <w:rPr>
+          <w:b/>
+        </w:rPr>
+        <w:t>file(</w:t>
+      </w:r>
+      <w:proofErr w:type="gramEnd"/>
+      <w:r>
+        <w:rPr>
+          <w:b/>
+        </w:rPr>
+        <w:t>test_parameterizex_2.py):</w:t>
       </w:r>
       <w:r>
         <w:rPr>
@@ -5778,7 +5962,14 @@
         <w:rPr>
           <w:b/>
         </w:rPr>
-        <w:t>If we use @</w:t>
+        <w:t xml:space="preserve">If we use </w:t>
+      </w:r>
+      <w:proofErr w:type="gramStart"/>
+      <w:r>
+        <w:rPr>
+          <w:b/>
+        </w:rPr>
+        <w:t>@</w:t>
       </w:r>
       <w:proofErr w:type="spellStart"/>
       <w:r>
@@ -5792,7 +5983,28 @@
         <w:rPr>
           <w:b/>
         </w:rPr>
-        <w:t>(reason=”feature is not ready for testing”) decorator that info. Will print  in the report logs.</w:t>
+        <w:t>(</w:t>
+      </w:r>
+      <w:proofErr w:type="gramEnd"/>
+      <w:r>
+        <w:rPr>
+          <w:b/>
+        </w:rPr>
+        <w:t xml:space="preserve">reason=”feature is not ready for testing”) decorator that info. Will </w:t>
+      </w:r>
+      <w:proofErr w:type="gramStart"/>
+      <w:r>
+        <w:rPr>
+          <w:b/>
+        </w:rPr>
+        <w:t>print  in</w:t>
+      </w:r>
+      <w:proofErr w:type="gramEnd"/>
+      <w:r>
+        <w:rPr>
+          <w:b/>
+        </w:rPr>
+        <w:t xml:space="preserve"> the report logs.</w:t>
       </w:r>
     </w:p>
     <w:p>
@@ -6013,14 +6225,28 @@
         <w:rPr>
           <w:b/>
         </w:rPr>
-        <w:t>/test_skip.py::</w:t>
-      </w:r>
-      <w:proofErr w:type="spellStart"/>
-      <w:r>
-        <w:rPr>
-          <w:b/>
-        </w:rPr>
-        <w:t>test_skip_if</w:t>
+        <w:t>/test_skip.py:</w:t>
+      </w:r>
+      <w:proofErr w:type="gramStart"/>
+      <w:r>
+        <w:rPr>
+          <w:b/>
+        </w:rPr>
+        <w:t>:</w:t>
+      </w:r>
+      <w:proofErr w:type="spellStart"/>
+      <w:r>
+        <w:rPr>
+          <w:b/>
+        </w:rPr>
+        <w:t>test</w:t>
+      </w:r>
+      <w:proofErr w:type="gramEnd"/>
+      <w:r>
+        <w:rPr>
+          <w:b/>
+        </w:rPr>
+        <w:t>_skip_if</w:t>
       </w:r>
       <w:proofErr w:type="spellEnd"/>
       <w:r>
@@ -6200,6 +6426,7 @@
           <w:b/>
         </w:rPr>
       </w:pPr>
+      <w:proofErr w:type="gramStart"/>
       <w:r>
         <w:rPr>
           <w:b/>
@@ -6218,7 +6445,14 @@
         <w:rPr>
           <w:b/>
         </w:rPr>
-        <w:t>(reason=”skip the whole class”)</w:t>
+        <w:t>(</w:t>
+      </w:r>
+      <w:proofErr w:type="gramEnd"/>
+      <w:r>
+        <w:rPr>
+          <w:b/>
+        </w:rPr>
+        <w:t>reason=”skip the whole class”)</w:t>
       </w:r>
     </w:p>
     <w:p>
@@ -6514,8 +6748,16 @@
           <w:b/>
         </w:rPr>
         <w:br/>
-        <w:t>USE THEE FOLLOWING COMMANDS</w:t>
-      </w:r>
+        <w:t xml:space="preserve">USE THEE FOLLOWING </w:t>
+      </w:r>
+      <w:proofErr w:type="gramStart"/>
+      <w:r>
+        <w:rPr>
+          <w:b/>
+        </w:rPr>
+        <w:t>COMMANDS</w:t>
+      </w:r>
+      <w:proofErr w:type="gramEnd"/>
       <w:r>
         <w:rPr>
           <w:b/>
@@ -7793,11 +8035,19 @@
           <w:color w:val="BCBEC4"/>
         </w:rPr>
       </w:pPr>
-      <w:r>
-        <w:rPr>
-          <w:color w:val="CF8E6D"/>
-        </w:rPr>
-        <w:t xml:space="preserve">from </w:t>
+      <w:proofErr w:type="gramStart"/>
+      <w:r>
+        <w:rPr>
+          <w:color w:val="CF8E6D"/>
+        </w:rPr>
+        <w:t>from</w:t>
+      </w:r>
+      <w:proofErr w:type="gramEnd"/>
+      <w:r>
+        <w:rPr>
+          <w:color w:val="CF8E6D"/>
+        </w:rPr>
+        <w:t xml:space="preserve"> </w:t>
       </w:r>
       <w:r>
         <w:rPr>
@@ -8604,8 +8854,6 @@
           <w:b/>
         </w:rPr>
       </w:pPr>
-      <w:bookmarkStart w:id="0" w:name="_GoBack"/>
-      <w:bookmarkEnd w:id="0"/>
     </w:p>
     <w:p>
       <w:pPr>
@@ -8653,6 +8901,453 @@
           </wp:inline>
         </w:drawing>
       </w:r>
+    </w:p>
+    <w:p>
+      <w:pPr>
+        <w:rPr>
+          <w:b/>
+        </w:rPr>
+      </w:pPr>
+      <w:proofErr w:type="spellStart"/>
+      <w:r>
+        <w:rPr>
+          <w:b/>
+        </w:rPr>
+        <w:t>MiSSING</w:t>
+      </w:r>
+      <w:proofErr w:type="spellEnd"/>
+      <w:r>
+        <w:rPr>
+          <w:b/>
+        </w:rPr>
+        <w:t xml:space="preserve"> AREA NEED TO ADD HERE</w:t>
+      </w:r>
+    </w:p>
+    <w:p>
+      <w:pPr>
+        <w:rPr>
+          <w:b/>
+        </w:rPr>
+      </w:pPr>
+    </w:p>
+    <w:p>
+      <w:pPr>
+        <w:rPr>
+          <w:b/>
+        </w:rPr>
+      </w:pPr>
+      <w:r>
+        <w:rPr>
+          <w:b/>
+        </w:rPr>
+        <w:t>LOGIN_TEST.PY FILE AND OTHERS RELATED UPDATES</w:t>
+      </w:r>
+    </w:p>
+    <w:p>
+      <w:pPr>
+        <w:rPr>
+          <w:b/>
+        </w:rPr>
+      </w:pPr>
+    </w:p>
+    <w:p>
+      <w:pPr>
+        <w:rPr>
+          <w:b/>
+        </w:rPr>
+      </w:pPr>
+      <w:r>
+        <w:rPr>
+          <w:b/>
+        </w:rPr>
+        <w:t>======HTML REPORT</w:t>
+      </w:r>
+    </w:p>
+    <w:p>
+      <w:pPr>
+        <w:rPr>
+          <w:b/>
+        </w:rPr>
+      </w:pPr>
+      <w:r>
+        <w:rPr>
+          <w:b/>
+        </w:rPr>
+        <w:t>INSTALL: pip install pytest-html</w:t>
+      </w:r>
+    </w:p>
+    <w:p>
+      <w:pPr>
+        <w:rPr>
+          <w:b/>
+        </w:rPr>
+      </w:pPr>
+      <w:r>
+        <w:rPr>
+          <w:b/>
+        </w:rPr>
+        <w:t xml:space="preserve">Command line: </w:t>
+      </w:r>
+      <w:r>
+        <w:rPr>
+          <w:b/>
+        </w:rPr>
+        <w:t>pytest test_login.py --html=testreport.html</w:t>
+      </w:r>
+    </w:p>
+    <w:p>
+      <w:pPr>
+        <w:rPr>
+          <w:b/>
+        </w:rPr>
+      </w:pPr>
+      <w:r>
+        <w:rPr>
+          <w:b/>
+        </w:rPr>
+        <w:t>It will generate the report under the test folder</w:t>
+      </w:r>
+      <w:r>
+        <w:rPr>
+          <w:b/>
+        </w:rPr>
+        <w:t>.</w:t>
+      </w:r>
+    </w:p>
+    <w:p>
+      <w:pPr>
+        <w:rPr>
+          <w:b/>
+        </w:rPr>
+      </w:pPr>
+      <w:r>
+        <w:rPr>
+          <w:b/>
+        </w:rPr>
+        <w:t>Also, you can update the pytest.ini file it will works for the entire project</w:t>
+      </w:r>
+    </w:p>
+    <w:p>
+      <w:pPr>
+        <w:rPr>
+          <w:b/>
+        </w:rPr>
+      </w:pPr>
+      <w:r>
+        <w:rPr>
+          <w:noProof/>
+        </w:rPr>
+        <w:lastRenderedPageBreak/>
+        <w:drawing>
+          <wp:inline distT="0" distB="0" distL="0" distR="0" wp14:anchorId="36D59FEA" wp14:editId="71F73A55">
+            <wp:extent cx="5943600" cy="1871345"/>
+            <wp:effectExtent l="0" t="0" r="0" b="0"/>
+            <wp:docPr id="27" name="Picture 27"/>
+            <wp:cNvGraphicFramePr>
+              <a:graphicFrameLocks xmlns:a="http://schemas.openxmlformats.org/drawingml/2006/main" noChangeAspect="1"/>
+            </wp:cNvGraphicFramePr>
+            <a:graphic xmlns:a="http://schemas.openxmlformats.org/drawingml/2006/main">
+              <a:graphicData uri="http://schemas.openxmlformats.org/drawingml/2006/picture">
+                <pic:pic xmlns:pic="http://schemas.openxmlformats.org/drawingml/2006/picture">
+                  <pic:nvPicPr>
+                    <pic:cNvPr id="1" name=""/>
+                    <pic:cNvPicPr/>
+                  </pic:nvPicPr>
+                  <pic:blipFill>
+                    <a:blip r:embed="rId34"/>
+                    <a:stretch>
+                      <a:fillRect/>
+                    </a:stretch>
+                  </pic:blipFill>
+                  <pic:spPr>
+                    <a:xfrm>
+                      <a:off x="0" y="0"/>
+                      <a:ext cx="5943600" cy="1871345"/>
+                    </a:xfrm>
+                    <a:prstGeom prst="rect">
+                      <a:avLst/>
+                    </a:prstGeom>
+                  </pic:spPr>
+                </pic:pic>
+              </a:graphicData>
+            </a:graphic>
+          </wp:inline>
+        </w:drawing>
+      </w:r>
+    </w:p>
+    <w:p>
+      <w:pPr>
+        <w:rPr>
+          <w:b/>
+        </w:rPr>
+      </w:pPr>
+    </w:p>
+    <w:p>
+      <w:pPr>
+        <w:rPr>
+          <w:b/>
+        </w:rPr>
+      </w:pPr>
+    </w:p>
+    <w:p>
+      <w:pPr>
+        <w:rPr>
+          <w:b/>
+        </w:rPr>
+      </w:pPr>
+      <w:r>
+        <w:rPr>
+          <w:b/>
+        </w:rPr>
+        <w:t>=========ALLURE REPORT============</w:t>
+      </w:r>
+    </w:p>
+    <w:p>
+      <w:pPr>
+        <w:rPr>
+          <w:b/>
+        </w:rPr>
+      </w:pPr>
+      <w:r>
+        <w:rPr>
+          <w:b/>
+        </w:rPr>
+        <w:t>INSTALL ALLURE REPORT PACKAGE</w:t>
+      </w:r>
+    </w:p>
+    <w:p>
+      <w:pPr>
+        <w:rPr>
+          <w:b/>
+        </w:rPr>
+      </w:pPr>
+    </w:p>
+    <w:p>
+      <w:pPr>
+        <w:rPr>
+          <w:b/>
+        </w:rPr>
+      </w:pPr>
+      <w:r>
+        <w:rPr>
+          <w:b/>
+        </w:rPr>
+        <w:t>Pip install allure-pytest</w:t>
+      </w:r>
+    </w:p>
+    <w:p>
+      <w:pPr>
+        <w:rPr>
+          <w:b/>
+        </w:rPr>
+      </w:pPr>
+      <w:r>
+        <w:rPr>
+          <w:b/>
+        </w:rPr>
+        <w:t xml:space="preserve">Pytest </w:t>
+      </w:r>
+      <w:proofErr w:type="spellStart"/>
+      <w:r>
+        <w:rPr>
+          <w:b/>
+        </w:rPr>
+        <w:t>testfile</w:t>
+      </w:r>
+      <w:proofErr w:type="spellEnd"/>
+      <w:r>
+        <w:rPr>
+          <w:b/>
+        </w:rPr>
+        <w:t xml:space="preserve"> name.py –</w:t>
+      </w:r>
+      <w:proofErr w:type="spellStart"/>
+      <w:r>
+        <w:rPr>
+          <w:b/>
+        </w:rPr>
+        <w:t>alluredir</w:t>
+      </w:r>
+      <w:proofErr w:type="spellEnd"/>
+      <w:r>
+        <w:rPr>
+          <w:b/>
+        </w:rPr>
+        <w:t>=</w:t>
+      </w:r>
+      <w:proofErr w:type="spellStart"/>
+      <w:r>
+        <w:rPr>
+          <w:b/>
+        </w:rPr>
+        <w:t>AllureReport</w:t>
+      </w:r>
+      <w:proofErr w:type="spellEnd"/>
+    </w:p>
+    <w:p>
+      <w:pPr>
+        <w:rPr>
+          <w:b/>
+        </w:rPr>
+      </w:pPr>
+    </w:p>
+    <w:p>
+      <w:pPr>
+        <w:rPr>
+          <w:b/>
+        </w:rPr>
+      </w:pPr>
+      <w:r>
+        <w:rPr>
+          <w:b/>
+        </w:rPr>
+        <w:t xml:space="preserve">To convert or presentable form of the allure </w:t>
+      </w:r>
+      <w:proofErr w:type="spellStart"/>
+      <w:r>
+        <w:rPr>
+          <w:b/>
+        </w:rPr>
+        <w:t>json</w:t>
+      </w:r>
+      <w:proofErr w:type="spellEnd"/>
+      <w:r>
+        <w:rPr>
+          <w:b/>
+        </w:rPr>
+        <w:t xml:space="preserve"> and txt file we NEED TO USE ALLURE COMMAND LINE PACKAGE WHICH WE CAN INSTALL FROM THIS LINK:</w:t>
+      </w:r>
+      <w:r>
+        <w:rPr>
+          <w:b/>
+        </w:rPr>
+        <w:br/>
+      </w:r>
+      <w:hyperlink r:id="rId35" w:history="1">
+        <w:r>
+          <w:rPr>
+            <w:rStyle w:val="Hyperlink"/>
+            <w:b/>
+          </w:rPr>
+          <w:t>https://repo.maven.apache.org/maven2/io/qameta/allure/allure-commandline</w:t>
+        </w:r>
+      </w:hyperlink>
+    </w:p>
+    <w:p>
+      <w:pPr>
+        <w:rPr>
+          <w:b/>
+        </w:rPr>
+      </w:pPr>
+    </w:p>
+    <w:p>
+      <w:pPr>
+        <w:rPr>
+          <w:b/>
+        </w:rPr>
+      </w:pPr>
+      <w:r>
+        <w:rPr>
+          <w:b/>
+        </w:rPr>
+        <w:t>THEN DOWNLOAD THE LATEST ZIP FILE AND EXTRACT AT YOUR LOCAL SYSTE,</w:t>
+      </w:r>
+    </w:p>
+    <w:p>
+      <w:pPr>
+        <w:rPr>
+          <w:b/>
+        </w:rPr>
+      </w:pPr>
+      <w:r>
+        <w:rPr>
+          <w:b/>
+        </w:rPr>
+        <w:t>GO TO BIN FOLDER COPY THE PATH AND SET PATH IN TO THE ENVIRONMENT VARIABLES</w:t>
+      </w:r>
+    </w:p>
+    <w:p>
+      <w:pPr>
+        <w:rPr>
+          <w:b/>
+        </w:rPr>
+      </w:pPr>
+      <w:r>
+        <w:rPr>
+          <w:b/>
+        </w:rPr>
+        <w:t xml:space="preserve">After </w:t>
+      </w:r>
+      <w:proofErr w:type="spellStart"/>
+      <w:r>
+        <w:rPr>
+          <w:b/>
+        </w:rPr>
+        <w:t>tht</w:t>
+      </w:r>
+      <w:proofErr w:type="spellEnd"/>
+      <w:r>
+        <w:rPr>
+          <w:b/>
+        </w:rPr>
+        <w:t xml:space="preserve"> run following command to generate the allure report:</w:t>
+      </w:r>
+    </w:p>
+    <w:p>
+      <w:pPr>
+        <w:rPr>
+          <w:b/>
+        </w:rPr>
+      </w:pPr>
+      <w:r>
+        <w:rPr>
+          <w:noProof/>
+        </w:rPr>
+        <w:drawing>
+          <wp:inline distT="0" distB="0" distL="0" distR="0" wp14:anchorId="77CF5509" wp14:editId="11FE822E">
+            <wp:extent cx="5943600" cy="837565"/>
+            <wp:effectExtent l="0" t="0" r="0" b="635"/>
+            <wp:docPr id="29" name="Picture 29"/>
+            <wp:cNvGraphicFramePr>
+              <a:graphicFrameLocks xmlns:a="http://schemas.openxmlformats.org/drawingml/2006/main" noChangeAspect="1"/>
+            </wp:cNvGraphicFramePr>
+            <a:graphic xmlns:a="http://schemas.openxmlformats.org/drawingml/2006/main">
+              <a:graphicData uri="http://schemas.openxmlformats.org/drawingml/2006/picture">
+                <pic:pic xmlns:pic="http://schemas.openxmlformats.org/drawingml/2006/picture">
+                  <pic:nvPicPr>
+                    <pic:cNvPr id="1" name=""/>
+                    <pic:cNvPicPr/>
+                  </pic:nvPicPr>
+                  <pic:blipFill>
+                    <a:blip r:embed="rId36"/>
+                    <a:stretch>
+                      <a:fillRect/>
+                    </a:stretch>
+                  </pic:blipFill>
+                  <pic:spPr>
+                    <a:xfrm>
+                      <a:off x="0" y="0"/>
+                      <a:ext cx="5943600" cy="837565"/>
+                    </a:xfrm>
+                    <a:prstGeom prst="rect">
+                      <a:avLst/>
+                    </a:prstGeom>
+                  </pic:spPr>
+                </pic:pic>
+              </a:graphicData>
+            </a:graphic>
+          </wp:inline>
+        </w:drawing>
+      </w:r>
+      <w:bookmarkStart w:id="0" w:name="_GoBack"/>
+      <w:bookmarkEnd w:id="0"/>
+    </w:p>
+    <w:p>
+      <w:pPr>
+        <w:rPr>
+          <w:b/>
+        </w:rPr>
+      </w:pPr>
     </w:p>
     <w:sectPr>
       <w:pgSz w:w="12240" w:h="15840"/>
@@ -9857,7 +10552,7 @@
 </file>
 
 <file path=customXml/itemProps1.xml><?xml version="1.0" encoding="utf-8"?>
-<ds:datastoreItem xmlns:ds="http://schemas.openxmlformats.org/officeDocument/2006/customXml" ds:itemID="{2C30E0A2-9755-4781-B0C0-730C988C9578}">
+<ds:datastoreItem xmlns:ds="http://schemas.openxmlformats.org/officeDocument/2006/customXml" ds:itemID="{4A586CE0-0650-49CB-86A2-E3984512FAA7}">
   <ds:schemaRefs>
     <ds:schemaRef ds:uri="http://schemas.openxmlformats.org/officeDocument/2006/bibliography"/>
   </ds:schemaRefs>

</xml_diff>